<commit_message>
change dance to jelly fish
</commit_message>
<xml_diff>
--- a/논문/draft.docx
+++ b/논문/draft.docx
@@ -632,19 +632,19 @@
     <w:p>
       <w:pPr>
         <w:rPr>
-          <w:lang w:eastAsia="ko-KR"/>
-        </w:rPr>
-      </w:pPr>
-      <w:r>
-        <w:rPr>
-          <w:noProof/>
+          <w:rFonts w:hint="eastAsia"/>
+          <w:lang w:eastAsia="ko-KR"/>
+        </w:rPr>
+      </w:pPr>
+      <w:r>
+        <w:rPr>
           <w:lang w:eastAsia="ko-KR"/>
         </w:rPr>
         <w:drawing>
-          <wp:inline distT="0" distB="0" distL="0" distR="0" wp14:anchorId="1A6F49D1" wp14:editId="4BC55D9E">
-            <wp:extent cx="2354894" cy="1085088"/>
+          <wp:inline distT="0" distB="0" distL="0" distR="0" wp14:anchorId="0E4D7A42" wp14:editId="4A99FEC0">
+            <wp:extent cx="3332635" cy="1540042"/>
             <wp:effectExtent l="0" t="0" r="0" b="0"/>
-            <wp:docPr id="895288092" name="그림 2" descr="텍스트, 스크린샷, 폰트, 번호이(가) 표시된 사진&#10;&#10;자동 생성된 설명"/>
+            <wp:docPr id="1209104165" name="그림 1" descr="텍스트, 스크린샷, 도표, 라인이(가) 표시된 사진&#10;&#10;자동 생성된 설명"/>
             <wp:cNvGraphicFramePr>
               <a:graphicFrameLocks xmlns:a="http://schemas.openxmlformats.org/drawingml/2006/main" noChangeAspect="1"/>
             </wp:cNvGraphicFramePr>
@@ -652,17 +652,11 @@
               <a:graphicData uri="http://schemas.openxmlformats.org/drawingml/2006/picture">
                 <pic:pic xmlns:pic="http://schemas.openxmlformats.org/drawingml/2006/picture">
                   <pic:nvPicPr>
-                    <pic:cNvPr id="895288092" name="그림 2" descr="텍스트, 스크린샷, 폰트, 번호이(가) 표시된 사진&#10;&#10;자동 생성된 설명"/>
+                    <pic:cNvPr id="1209104165" name="그림 1" descr="텍스트, 스크린샷, 도표, 라인이(가) 표시된 사진&#10;&#10;자동 생성된 설명"/>
                     <pic:cNvPicPr/>
                   </pic:nvPicPr>
                   <pic:blipFill>
-                    <a:blip r:embed="rId5" cstate="print">
-                      <a:extLst>
-                        <a:ext uri="{28A0092B-C50C-407E-A947-70E740481C1C}">
-                          <a14:useLocalDpi xmlns:a14="http://schemas.microsoft.com/office/drawing/2010/main" val="0"/>
-                        </a:ext>
-                      </a:extLst>
-                    </a:blip>
+                    <a:blip r:embed="rId5"/>
                     <a:stretch>
                       <a:fillRect/>
                     </a:stretch>
@@ -670,7 +664,7 @@
                   <pic:spPr>
                     <a:xfrm>
                       <a:off x="0" y="0"/>
-                      <a:ext cx="2365761" cy="1090095"/>
+                      <a:ext cx="3337981" cy="1542512"/>
                     </a:xfrm>
                     <a:prstGeom prst="rect">
                       <a:avLst/>
@@ -713,7 +707,19 @@
         <w:rPr>
           <w:lang w:eastAsia="ko-KR"/>
         </w:rPr>
-        <w:t>Markov Decision Process (MDP) represents the fundamental learning mechanism in Reinforcement Learning. In this MDP environment, there are states (S), actions (a), and rewards</w:t>
+        <w:t>Markov Decision Process (MDP) represents the fundamental learning mechanism in Reinforcement Learning. In this MDP environment, there are stat</w:t>
+      </w:r>
+      <w:r>
+        <w:rPr>
+          <w:lang w:eastAsia="ko-KR"/>
+        </w:rPr>
+        <w:t>us</w:t>
+      </w:r>
+      <w:r>
+        <w:rPr>
+          <w:lang w:eastAsia="ko-KR"/>
+        </w:rPr>
+        <w:t>(S), actions(a), and rewards</w:t>
       </w:r>
       <w:r>
         <w:rPr>
@@ -738,7 +744,158 @@
         <w:rPr>
           <w:lang w:eastAsia="ko-KR"/>
         </w:rPr>
-        <w:t>. This process is referred to as a greedy process. The current state reflects the accumulation of all previous experiences or history. In the figure, arrows point to the state (S), illustrating that the state contains all the information from its history. When performing an action, there is no need to consider previous episodes.</w:t>
+        <w:t>. The current state reflects the accumulation of all previous history</w:t>
+      </w:r>
+      <w:r>
+        <w:rPr>
+          <w:lang w:eastAsia="ko-KR"/>
+        </w:rPr>
+        <w:t xml:space="preserve"> containing status and actions</w:t>
+      </w:r>
+      <w:r>
+        <w:rPr>
+          <w:lang w:eastAsia="ko-KR"/>
+        </w:rPr>
+        <w:t>. In the figure, arrows</w:t>
+      </w:r>
+      <w:r>
+        <w:rPr>
+          <w:lang w:eastAsia="ko-KR"/>
+        </w:rPr>
+        <w:t xml:space="preserve"> came from block of status and action</w:t>
+      </w:r>
+      <w:r>
+        <w:rPr>
+          <w:lang w:eastAsia="ko-KR"/>
+        </w:rPr>
+        <w:t xml:space="preserve"> point</w:t>
+      </w:r>
+      <w:r>
+        <w:rPr>
+          <w:lang w:eastAsia="ko-KR"/>
+        </w:rPr>
+        <w:t>s</w:t>
+      </w:r>
+      <w:r>
+        <w:rPr>
+          <w:lang w:eastAsia="ko-KR"/>
+        </w:rPr>
+        <w:t xml:space="preserve"> to the </w:t>
+      </w:r>
+      <w:r>
+        <w:rPr>
+          <w:lang w:eastAsia="ko-KR"/>
+        </w:rPr>
+        <w:t xml:space="preserve">next </w:t>
+      </w:r>
+      <w:r>
+        <w:rPr>
+          <w:lang w:eastAsia="ko-KR"/>
+        </w:rPr>
+        <w:t>stat</w:t>
+      </w:r>
+      <w:r>
+        <w:rPr>
+          <w:lang w:eastAsia="ko-KR"/>
+        </w:rPr>
+        <w:t>us</w:t>
+      </w:r>
+      <w:r>
+        <w:rPr>
+          <w:lang w:eastAsia="ko-KR"/>
+        </w:rPr>
+        <w:t xml:space="preserve">(S), illustrating that the </w:t>
+      </w:r>
+      <w:r>
+        <w:rPr>
+          <w:lang w:eastAsia="ko-KR"/>
+        </w:rPr>
+        <w:t xml:space="preserve">next </w:t>
+      </w:r>
+      <w:r>
+        <w:rPr>
+          <w:lang w:eastAsia="ko-KR"/>
+        </w:rPr>
+        <w:t>stat</w:t>
+      </w:r>
+      <w:r>
+        <w:rPr>
+          <w:lang w:eastAsia="ko-KR"/>
+        </w:rPr>
+        <w:t>us</w:t>
+      </w:r>
+      <w:r>
+        <w:rPr>
+          <w:lang w:eastAsia="ko-KR"/>
+        </w:rPr>
+        <w:t xml:space="preserve"> </w:t>
+      </w:r>
+      <w:r>
+        <w:rPr>
+          <w:lang w:eastAsia="ko-KR"/>
+        </w:rPr>
+        <w:t xml:space="preserve">is determined by last </w:t>
+      </w:r>
+      <w:r>
+        <w:rPr>
+          <w:rFonts w:hint="eastAsia"/>
+          <w:lang w:eastAsia="ko-KR"/>
+        </w:rPr>
+        <w:t>t</w:t>
+      </w:r>
+      <w:r>
+        <w:rPr>
+          <w:lang w:eastAsia="ko-KR"/>
+        </w:rPr>
+        <w:t>imestep</w:t>
+      </w:r>
+      <w:r>
+        <w:rPr>
+          <w:lang w:eastAsia="ko-KR"/>
+        </w:rPr>
+        <w:t>’s block</w:t>
+      </w:r>
+      <w:r>
+        <w:rPr>
+          <w:lang w:eastAsia="ko-KR"/>
+        </w:rPr>
+        <w:t>.</w:t>
+      </w:r>
+      <w:r>
+        <w:rPr>
+          <w:lang w:eastAsia="ko-KR"/>
+        </w:rPr>
+        <w:t xml:space="preserve"> And the next action is decided by same </w:t>
+      </w:r>
+      <w:r>
+        <w:rPr>
+          <w:lang w:eastAsia="ko-KR"/>
+        </w:rPr>
+        <w:t>timestep</w:t>
+      </w:r>
+      <w:r>
+        <w:rPr>
+          <w:lang w:eastAsia="ko-KR"/>
+        </w:rPr>
+        <w:t xml:space="preserve"> status.</w:t>
+      </w:r>
+      <w:r>
+        <w:rPr>
+          <w:lang w:eastAsia="ko-KR"/>
+        </w:rPr>
+        <w:t xml:space="preserve"> When performing an action, there is no need to consider previous </w:t>
+      </w:r>
+      <w:r>
+        <w:rPr>
+          <w:lang w:eastAsia="ko-KR"/>
+        </w:rPr>
+        <w:t>timestep</w:t>
+      </w:r>
+      <w:r>
+        <w:rPr>
+          <w:lang w:eastAsia="ko-KR"/>
+        </w:rPr>
+        <w:t>.</w:t>
       </w:r>
       <w:r>
         <w:rPr>
@@ -770,6 +927,7 @@
       </w:pPr>
       <w:r>
         <w:rPr>
+          <w:noProof/>
           <w:lang w:eastAsia="ko-KR"/>
         </w:rPr>
         <w:drawing>
@@ -905,72 +1063,38 @@
     </w:p>
     <w:p>
       <w:pPr>
-        <w:rPr>
-          <w:lang w:eastAsia="ko-KR"/>
-        </w:rPr>
-      </w:pPr>
-      <w:r>
-        <w:rPr>
-          <w:lang w:eastAsia="ko-KR"/>
-        </w:rPr>
-        <w:t xml:space="preserve">In this environment, there are two key components: Policy and Return. Policy refers to the probability of taking action </w:t>
+        <w:pStyle w:val="a3"/>
+        <w:ind w:leftChars="0" w:left="0"/>
+        <w:rPr>
+          <w:lang w:eastAsia="ko-KR"/>
+        </w:rPr>
+      </w:pPr>
+      <w:r>
+        <w:rPr>
+          <w:lang w:eastAsia="ko-KR"/>
+        </w:rPr>
+        <w:t xml:space="preserve">When the agent chooses the action(a_t) in circumstance of status_t, </w:t>
       </w:r>
       <w:r>
         <w:rPr>
           <w:rFonts w:hint="eastAsia"/>
           <w:lang w:eastAsia="ko-KR"/>
         </w:rPr>
-        <w:t>(</w:t>
-      </w:r>
-      <w:r>
-        <w:rPr>
-          <w:lang w:eastAsia="ko-KR"/>
-        </w:rPr>
-        <w:t>a</w:t>
-      </w:r>
-      <w:r>
-        <w:rPr>
-          <w:lang w:eastAsia="ko-KR"/>
-        </w:rPr>
-        <w:t>)</w:t>
-      </w:r>
-      <w:r>
-        <w:rPr>
-          <w:lang w:eastAsia="ko-KR"/>
-        </w:rPr>
-        <w:t xml:space="preserve"> in state </w:t>
-      </w:r>
-      <w:r>
+        <w:t>t</w:t>
+      </w:r>
+      <w:r>
+        <w:rPr>
+          <w:lang w:eastAsia="ko-KR"/>
+        </w:rPr>
+        <w:t>he probability of choosing action(a_t) is Policy. After agent do action(a_t), it will gets the Rewards.</w:t>
+      </w:r>
+    </w:p>
+    <w:p>
+      <w:pPr>
+        <w:pStyle w:val="a3"/>
+        <w:ind w:leftChars="0" w:left="0"/>
         <w:rPr>
           <w:rFonts w:hint="eastAsia"/>
-          <w:lang w:eastAsia="ko-KR"/>
-        </w:rPr>
-        <w:t>(</w:t>
-      </w:r>
-      <w:r>
-        <w:rPr>
-          <w:lang w:eastAsia="ko-KR"/>
-        </w:rPr>
-        <w:t>s</w:t>
-      </w:r>
-      <w:r>
-        <w:rPr>
-          <w:lang w:eastAsia="ko-KR"/>
-        </w:rPr>
-        <w:t>)</w:t>
-      </w:r>
-      <w:r>
-        <w:rPr>
-          <w:lang w:eastAsia="ko-KR"/>
-        </w:rPr>
-        <w:t>. When the agent takes an action, it receives the sum of the rewards, which is referred to as the Return.</w:t>
-      </w:r>
-    </w:p>
-    <w:p>
-      <w:pPr>
-        <w:pStyle w:val="a3"/>
-        <w:ind w:leftChars="0" w:left="0"/>
-        <w:rPr>
           <w:lang w:eastAsia="ko-KR"/>
         </w:rPr>
       </w:pPr>
@@ -983,9 +1107,6 @@
           <w:numId w:val="3"/>
         </w:numPr>
         <w:ind w:leftChars="0"/>
-        <w:rPr>
-          <w:rFonts w:hint="eastAsia"/>
-        </w:rPr>
       </w:pPr>
       <w:r>
         <w:rPr>
@@ -1028,6 +1149,7 @@
       </w:pPr>
       <w:r>
         <w:rPr>
+          <w:noProof/>
           <w:lang w:eastAsia="ko-KR"/>
         </w:rPr>
         <w:drawing>
@@ -1109,7 +1231,6 @@
         <w:pStyle w:val="a3"/>
         <w:ind w:leftChars="0" w:left="0"/>
         <w:rPr>
-          <w:rFonts w:hint="eastAsia"/>
           <w:lang w:eastAsia="ko-KR"/>
         </w:rPr>
       </w:pPr>
@@ -1134,7 +1255,6 @@
         <w:pStyle w:val="a3"/>
         <w:ind w:leftChars="0" w:left="0"/>
         <w:rPr>
-          <w:rFonts w:hint="eastAsia"/>
           <w:lang w:eastAsia="ko-KR"/>
         </w:rPr>
       </w:pPr>
@@ -1164,8 +1284,10 @@
       </w:pPr>
       <w:r>
         <w:rPr>
-          <w:lang w:eastAsia="ko-KR"/>
-        </w:rPr>
+          <w:noProof/>
+          <w:lang w:eastAsia="ko-KR"/>
+        </w:rPr>
+        <w:lastRenderedPageBreak/>
         <w:drawing>
           <wp:inline distT="0" distB="0" distL="0" distR="0" wp14:anchorId="5EACFA72" wp14:editId="1DB6995B">
             <wp:extent cx="5731510" cy="738505"/>
@@ -1217,6 +1339,7 @@
         <w:pStyle w:val="a3"/>
         <w:ind w:leftChars="0" w:left="0"/>
         <w:rPr>
+          <w:rFonts w:hint="eastAsia"/>
           <w:lang w:eastAsia="ko-KR"/>
         </w:rPr>
       </w:pPr>
@@ -1250,7 +1373,6 @@
         <w:pStyle w:val="a3"/>
         <w:ind w:leftChars="0" w:left="0"/>
         <w:rPr>
-          <w:rFonts w:hint="eastAsia"/>
           <w:lang w:eastAsia="ko-KR"/>
         </w:rPr>
       </w:pPr>
@@ -1290,7 +1412,6 @@
         <w:pStyle w:val="a3"/>
         <w:ind w:leftChars="0" w:left="0"/>
         <w:rPr>
-          <w:rFonts w:hint="eastAsia"/>
           <w:lang w:eastAsia="ko-KR"/>
         </w:rPr>
       </w:pPr>
@@ -1305,6 +1426,7 @@
       </w:pPr>
       <w:r>
         <w:rPr>
+          <w:noProof/>
           <w:lang w:eastAsia="ko-KR"/>
         </w:rPr>
         <w:drawing>
@@ -1349,7 +1471,6 @@
         <w:pStyle w:val="a3"/>
         <w:ind w:leftChars="0" w:left="0"/>
         <w:rPr>
-          <w:rFonts w:hint="eastAsia"/>
           <w:lang w:eastAsia="ko-KR"/>
         </w:rPr>
       </w:pPr>
@@ -1359,7 +1480,6 @@
         <w:pStyle w:val="a3"/>
         <w:ind w:leftChars="0" w:left="0"/>
         <w:rPr>
-          <w:rFonts w:hint="eastAsia"/>
           <w:lang w:eastAsia="ko-KR"/>
         </w:rPr>
       </w:pPr>
@@ -1375,7 +1495,6 @@
         <w:pStyle w:val="a3"/>
         <w:ind w:leftChars="0" w:left="0"/>
         <w:rPr>
-          <w:rFonts w:hint="eastAsia"/>
           <w:lang w:eastAsia="ko-KR"/>
         </w:rPr>
       </w:pPr>
@@ -1408,10 +1527,7 @@
         <w:t>Reinforcement Learning: An Introduction</w:t>
       </w:r>
       <w:r>
-        <w:t xml:space="preserve"> – p.</w:t>
-      </w:r>
-      <w:r>
-        <w:t>73(</w:t>
+        <w:t xml:space="preserve"> – p.73(</w:t>
       </w:r>
       <w:r>
         <w:t>pdf</w:t>
@@ -1438,33 +1554,45 @@
         <w:pStyle w:val="a3"/>
         <w:ind w:leftChars="0" w:left="0"/>
         <w:rPr>
+          <w:lang w:eastAsia="ko-KR"/>
+        </w:rPr>
+      </w:pPr>
+      <w:r>
+        <w:rPr>
+          <w:lang w:eastAsia="ko-KR"/>
+        </w:rPr>
+        <w:t xml:space="preserve">Finding </w:t>
+      </w:r>
+      <w:r>
+        <w:rPr>
+          <w:lang w:eastAsia="ko-KR"/>
+        </w:rPr>
+        <w:t xml:space="preserve">a </w:t>
+      </w:r>
+      <w:r>
+        <w:rPr>
+          <w:lang w:eastAsia="ko-KR"/>
+        </w:rPr>
+        <w:t>policy</w:t>
+      </w:r>
+      <w:r>
+        <w:rPr>
+          <w:lang w:eastAsia="ko-KR"/>
+        </w:rPr>
+        <w:t xml:space="preserve"> to </w:t>
+      </w:r>
+      <w:r>
+        <w:rPr>
           <w:rFonts w:hint="eastAsia"/>
           <w:lang w:eastAsia="ko-KR"/>
         </w:rPr>
-      </w:pPr>
-      <w:r>
-        <w:rPr>
-          <w:lang w:eastAsia="ko-KR"/>
-        </w:rPr>
-        <w:t xml:space="preserve">Finding </w:t>
-      </w:r>
-      <w:r>
-        <w:rPr>
-          <w:lang w:eastAsia="ko-KR"/>
-        </w:rPr>
-        <w:t>policy</w:t>
-      </w:r>
-      <w:r>
-        <w:rPr>
-          <w:lang w:eastAsia="ko-KR"/>
-        </w:rPr>
-        <w:t xml:space="preserve"> to m</w:t>
-      </w:r>
-      <w:r>
-        <w:rPr>
-          <w:lang w:eastAsia="ko-KR"/>
-        </w:rPr>
-        <w:t>aximize state value function is the definite goal of the reinforcement learning. Th</w:t>
+        <w:t>maximise</w:t>
+      </w:r>
+      <w:r>
+        <w:rPr>
+          <w:lang w:eastAsia="ko-KR"/>
+        </w:rPr>
+        <w:t xml:space="preserve"> state value function is the definite goal of reinforcement learning. Th</w:t>
       </w:r>
       <w:r>
         <w:rPr>
@@ -1476,13 +1604,50 @@
         <w:rPr>
           <w:lang w:eastAsia="ko-KR"/>
         </w:rPr>
-        <w:t xml:space="preserve"> is optimal policy.</w:t>
-      </w:r>
-      <w:r>
-        <w:rPr>
-          <w:lang w:eastAsia="ko-KR"/>
-        </w:rPr>
-        <w:t xml:space="preserve"> Policy is action value function. </w:t>
+        <w:t xml:space="preserve"> is </w:t>
+      </w:r>
+      <w:r>
+        <w:rPr>
+          <w:lang w:eastAsia="ko-KR"/>
+        </w:rPr>
+        <w:t xml:space="preserve">the </w:t>
+      </w:r>
+      <w:r>
+        <w:rPr>
+          <w:lang w:eastAsia="ko-KR"/>
+        </w:rPr>
+        <w:t>optimal policy.</w:t>
+      </w:r>
+      <w:r>
+        <w:rPr>
+          <w:lang w:eastAsia="ko-KR"/>
+        </w:rPr>
+        <w:t xml:space="preserve"> </w:t>
+      </w:r>
+      <w:r>
+        <w:rPr>
+          <w:rFonts w:hint="eastAsia"/>
+          <w:lang w:eastAsia="ko-KR"/>
+        </w:rPr>
+        <w:t>The policy</w:t>
+      </w:r>
+      <w:r>
+        <w:rPr>
+          <w:lang w:eastAsia="ko-KR"/>
+        </w:rPr>
+        <w:t xml:space="preserve"> is </w:t>
+      </w:r>
+      <w:r>
+        <w:rPr>
+          <w:lang w:eastAsia="ko-KR"/>
+        </w:rPr>
+        <w:t xml:space="preserve">an </w:t>
+      </w:r>
+      <w:r>
+        <w:rPr>
+          <w:lang w:eastAsia="ko-KR"/>
+        </w:rPr>
+        <w:t xml:space="preserve">action value function. </w:t>
       </w:r>
       <w:r>
         <w:rPr>
@@ -1494,7 +1659,32 @@
         <w:rPr>
           <w:lang w:eastAsia="ko-KR"/>
         </w:rPr>
-        <w:t xml:space="preserve"> If we find the optimal policy, we need to find out the optimal action value function.</w:t>
+        <w:t xml:space="preserve"> </w:t>
+      </w:r>
+      <w:r>
+        <w:rPr>
+          <w:lang w:eastAsia="ko-KR"/>
+        </w:rPr>
+        <w:t>if</w:t>
+      </w:r>
+      <w:r>
+        <w:rPr>
+          <w:lang w:eastAsia="ko-KR"/>
+        </w:rPr>
+        <w:t xml:space="preserve"> we find the optimal policy, we need to find out the optimal </w:t>
+      </w:r>
+      <w:r>
+        <w:rPr>
+          <w:rFonts w:hint="eastAsia"/>
+          <w:lang w:eastAsia="ko-KR"/>
+        </w:rPr>
+        <w:t>action-value</w:t>
+      </w:r>
+      <w:r>
+        <w:rPr>
+          <w:lang w:eastAsia="ko-KR"/>
+        </w:rPr>
+        <w:t xml:space="preserve"> function.</w:t>
       </w:r>
     </w:p>
     <w:p>
@@ -1511,7 +1701,6 @@
         <w:pStyle w:val="a3"/>
         <w:ind w:leftChars="0" w:left="0"/>
         <w:rPr>
-          <w:rFonts w:hint="eastAsia"/>
           <w:lang w:eastAsia="ko-KR"/>
         </w:rPr>
       </w:pPr>
@@ -1532,6 +1721,7 @@
       </w:pPr>
       <w:r>
         <w:rPr>
+          <w:noProof/>
           <w:lang w:eastAsia="ko-KR"/>
         </w:rPr>
         <w:drawing>
@@ -1576,7 +1766,6 @@
         <w:pStyle w:val="a3"/>
         <w:ind w:leftChars="0" w:left="0"/>
         <w:rPr>
-          <w:rFonts w:hint="eastAsia"/>
           <w:lang w:eastAsia="ko-KR"/>
         </w:rPr>
       </w:pPr>
@@ -1615,6 +1804,7 @@
       </w:pPr>
       <w:r>
         <w:rPr>
+          <w:noProof/>
           <w:lang w:eastAsia="ko-KR"/>
         </w:rPr>
         <w:drawing>
@@ -1664,9 +1854,16 @@
       </w:pPr>
       <w:r>
         <w:rPr>
-          <w:lang w:eastAsia="ko-KR"/>
-        </w:rPr>
-        <w:t xml:space="preserve">Equation below is </w:t>
+          <w:rFonts w:hint="eastAsia"/>
+          <w:lang w:eastAsia="ko-KR"/>
+        </w:rPr>
+        <w:t>The equation</w:t>
+      </w:r>
+      <w:r>
+        <w:rPr>
+          <w:lang w:eastAsia="ko-KR"/>
+        </w:rPr>
+        <w:t xml:space="preserve"> below is </w:t>
       </w:r>
       <w:r>
         <w:rPr>
@@ -1692,15 +1889,14 @@
         <w:pStyle w:val="a3"/>
         <w:ind w:leftChars="0" w:left="0"/>
         <w:rPr>
+          <w:lang w:eastAsia="ko-KR"/>
+        </w:rPr>
+      </w:pPr>
+      <w:r>
+        <w:rPr>
           <w:rFonts w:hint="eastAsia"/>
           <w:lang w:eastAsia="ko-KR"/>
         </w:rPr>
-      </w:pPr>
-      <w:r>
-        <w:rPr>
-          <w:rFonts w:hint="eastAsia"/>
-          <w:lang w:eastAsia="ko-KR"/>
-        </w:rPr>
         <w:t xml:space="preserve"> </w:t>
       </w:r>
     </w:p>
@@ -1709,7 +1905,6 @@
         <w:pStyle w:val="a3"/>
         <w:ind w:leftChars="0" w:left="0"/>
         <w:rPr>
-          <w:rFonts w:hint="eastAsia"/>
           <w:lang w:eastAsia="ko-KR"/>
         </w:rPr>
       </w:pPr>
@@ -1727,6 +1922,7 @@
           <w:noProof/>
           <w:lang w:eastAsia="ko-KR"/>
         </w:rPr>
+        <w:lastRenderedPageBreak/>
         <w:drawing>
           <wp:inline distT="0" distB="0" distL="0" distR="0" wp14:anchorId="21C73DA2" wp14:editId="6B41974E">
             <wp:extent cx="3069007" cy="1464087"/>
@@ -1782,7 +1978,6 @@
         <w:pStyle w:val="a3"/>
         <w:ind w:leftChars="0" w:left="0"/>
         <w:rPr>
-          <w:rFonts w:hint="eastAsia"/>
           <w:lang w:eastAsia="ko-KR"/>
         </w:rPr>
       </w:pPr>
@@ -1803,219 +1998,2062 @@
         <w:rPr>
           <w:lang w:eastAsia="ko-KR"/>
         </w:rPr>
+        <w:t>Soft Actor-Critic</w:t>
+      </w:r>
+    </w:p>
+    <w:p>
+      <w:pPr>
+        <w:rPr>
+          <w:rFonts w:hint="eastAsia"/>
+          <w:lang w:eastAsia="ko-KR"/>
+        </w:rPr>
+      </w:pPr>
+    </w:p>
+    <w:p>
+      <w:pPr>
+        <w:pStyle w:val="a3"/>
+        <w:ind w:leftChars="0" w:left="0"/>
+        <w:rPr>
+          <w:lang w:eastAsia="ko-KR"/>
+        </w:rPr>
+      </w:pPr>
+    </w:p>
+    <w:p>
+      <w:pPr>
+        <w:pStyle w:val="a3"/>
+        <w:ind w:leftChars="0" w:left="0"/>
+        <w:rPr>
+          <w:lang w:eastAsia="ko-KR"/>
+        </w:rPr>
+      </w:pPr>
+    </w:p>
+    <w:p>
+      <w:pPr>
+        <w:pStyle w:val="a3"/>
+        <w:ind w:leftChars="0" w:left="0"/>
+        <w:rPr>
+          <w:lang w:eastAsia="ko-KR"/>
+        </w:rPr>
+      </w:pPr>
+    </w:p>
+    <w:p>
+      <w:pPr>
+        <w:pStyle w:val="a3"/>
+        <w:ind w:leftChars="0" w:left="0"/>
+        <w:rPr>
+          <w:lang w:eastAsia="ko-KR"/>
+        </w:rPr>
+      </w:pPr>
+    </w:p>
+    <w:p>
+      <w:pPr>
+        <w:pStyle w:val="a3"/>
+        <w:ind w:leftChars="0" w:left="0"/>
+        <w:rPr>
+          <w:lang w:eastAsia="ko-KR"/>
+        </w:rPr>
+      </w:pPr>
+    </w:p>
+    <w:p>
+      <w:pPr>
+        <w:pStyle w:val="a3"/>
+        <w:ind w:leftChars="0" w:left="0"/>
+        <w:rPr>
+          <w:lang w:eastAsia="ko-KR"/>
+        </w:rPr>
+      </w:pPr>
+    </w:p>
+    <w:p>
+      <w:pPr>
+        <w:pStyle w:val="a3"/>
+        <w:ind w:leftChars="0" w:left="0"/>
+        <w:rPr>
+          <w:lang w:eastAsia="ko-KR"/>
+        </w:rPr>
+      </w:pPr>
+    </w:p>
+    <w:p>
+      <w:pPr>
+        <w:pStyle w:val="a3"/>
+        <w:ind w:leftChars="0" w:left="0"/>
+        <w:rPr>
+          <w:lang w:eastAsia="ko-KR"/>
+        </w:rPr>
+      </w:pPr>
+    </w:p>
+    <w:p>
+      <w:pPr>
+        <w:pStyle w:val="a3"/>
+        <w:ind w:leftChars="0" w:left="0"/>
+        <w:rPr>
+          <w:lang w:eastAsia="ko-KR"/>
+        </w:rPr>
+      </w:pPr>
+    </w:p>
+    <w:p>
+      <w:pPr>
+        <w:pStyle w:val="a3"/>
+        <w:ind w:leftChars="0" w:left="0"/>
+        <w:rPr>
+          <w:lang w:eastAsia="ko-KR"/>
+        </w:rPr>
+      </w:pPr>
+    </w:p>
+    <w:p>
+      <w:pPr>
+        <w:pStyle w:val="a3"/>
+        <w:ind w:leftChars="0" w:left="0"/>
+        <w:rPr>
+          <w:lang w:eastAsia="ko-KR"/>
+        </w:rPr>
+      </w:pPr>
+    </w:p>
+    <w:p>
+      <w:pPr>
+        <w:pStyle w:val="a3"/>
+        <w:ind w:leftChars="0" w:left="0"/>
+        <w:rPr>
+          <w:lang w:eastAsia="ko-KR"/>
+        </w:rPr>
+      </w:pPr>
+    </w:p>
+    <w:p>
+      <w:pPr>
+        <w:pStyle w:val="a3"/>
+        <w:ind w:leftChars="0" w:left="0"/>
+        <w:rPr>
+          <w:lang w:eastAsia="ko-KR"/>
+        </w:rPr>
+      </w:pPr>
+    </w:p>
+    <w:p>
+      <w:pPr>
+        <w:pStyle w:val="a3"/>
+        <w:ind w:leftChars="0" w:left="0"/>
+        <w:rPr>
+          <w:lang w:eastAsia="ko-KR"/>
+        </w:rPr>
+      </w:pPr>
+    </w:p>
+    <w:p>
+      <w:pPr>
+        <w:pStyle w:val="a3"/>
+        <w:ind w:leftChars="0" w:left="360"/>
+        <w:rPr>
+          <w:lang w:eastAsia="ko-KR"/>
+        </w:rPr>
+      </w:pPr>
+    </w:p>
+    <w:p>
+      <w:pPr>
+        <w:pStyle w:val="a3"/>
+        <w:ind w:leftChars="0" w:left="360"/>
+        <w:rPr>
+          <w:lang w:eastAsia="ko-KR"/>
+        </w:rPr>
+      </w:pPr>
+    </w:p>
+    <w:p>
+      <w:pPr>
+        <w:pStyle w:val="a3"/>
+        <w:ind w:leftChars="0" w:left="360"/>
+        <w:rPr>
+          <w:lang w:eastAsia="ko-KR"/>
+        </w:rPr>
+      </w:pPr>
+    </w:p>
+    <w:p>
+      <w:pPr>
+        <w:pStyle w:val="a3"/>
+        <w:ind w:leftChars="0" w:left="360"/>
+        <w:rPr>
+          <w:lang w:eastAsia="ko-KR"/>
+        </w:rPr>
+      </w:pPr>
+    </w:p>
+    <w:p>
+      <w:pPr>
+        <w:pStyle w:val="a3"/>
+        <w:ind w:leftChars="0" w:left="360"/>
+        <w:rPr>
+          <w:lang w:eastAsia="ko-KR"/>
+        </w:rPr>
+      </w:pPr>
+    </w:p>
+    <w:p>
+      <w:pPr>
+        <w:pStyle w:val="a3"/>
+        <w:ind w:leftChars="0" w:left="360"/>
+        <w:rPr>
+          <w:lang w:eastAsia="ko-KR"/>
+        </w:rPr>
+      </w:pPr>
+    </w:p>
+    <w:p>
+      <w:pPr>
+        <w:pStyle w:val="a3"/>
+        <w:ind w:leftChars="0" w:left="360"/>
+        <w:rPr>
+          <w:lang w:eastAsia="ko-KR"/>
+        </w:rPr>
+      </w:pPr>
+    </w:p>
+    <w:p>
+      <w:pPr>
+        <w:pStyle w:val="a3"/>
+        <w:ind w:leftChars="0" w:left="360"/>
+        <w:rPr>
+          <w:lang w:eastAsia="ko-KR"/>
+        </w:rPr>
+      </w:pPr>
+    </w:p>
+    <w:p>
+      <w:pPr>
+        <w:pStyle w:val="a3"/>
+        <w:ind w:leftChars="0" w:left="360"/>
+        <w:rPr>
+          <w:lang w:eastAsia="ko-KR"/>
+        </w:rPr>
+      </w:pPr>
+    </w:p>
+    <w:p>
+      <w:pPr>
+        <w:pStyle w:val="a3"/>
+        <w:ind w:leftChars="0" w:left="360"/>
+        <w:rPr>
+          <w:lang w:eastAsia="ko-KR"/>
+        </w:rPr>
+      </w:pPr>
+    </w:p>
+    <w:p>
+      <w:pPr>
+        <w:pStyle w:val="a3"/>
+        <w:ind w:leftChars="0" w:left="360"/>
+        <w:rPr>
+          <w:lang w:eastAsia="ko-KR"/>
+        </w:rPr>
+      </w:pPr>
+    </w:p>
+    <w:p>
+      <w:pPr>
+        <w:pStyle w:val="a3"/>
+        <w:ind w:leftChars="0" w:left="360"/>
+        <w:rPr>
+          <w:lang w:eastAsia="ko-KR"/>
+        </w:rPr>
+      </w:pPr>
+    </w:p>
+    <w:p>
+      <w:pPr>
+        <w:pStyle w:val="a3"/>
+        <w:ind w:leftChars="0" w:left="360"/>
+        <w:rPr>
+          <w:lang w:eastAsia="ko-KR"/>
+        </w:rPr>
+      </w:pPr>
+    </w:p>
+    <w:p>
+      <w:pPr>
+        <w:pStyle w:val="a3"/>
+        <w:ind w:leftChars="0" w:left="360"/>
+        <w:rPr>
+          <w:lang w:eastAsia="ko-KR"/>
+        </w:rPr>
+      </w:pPr>
+    </w:p>
+    <w:p>
+      <w:pPr>
+        <w:pStyle w:val="a3"/>
+        <w:ind w:leftChars="0" w:left="360"/>
+        <w:rPr>
+          <w:lang w:eastAsia="ko-KR"/>
+        </w:rPr>
+      </w:pPr>
+    </w:p>
+    <w:p>
+      <w:pPr>
+        <w:pStyle w:val="a3"/>
+        <w:ind w:leftChars="0" w:left="360"/>
+        <w:rPr>
+          <w:lang w:eastAsia="ko-KR"/>
+        </w:rPr>
+      </w:pPr>
+    </w:p>
+    <w:p>
+      <w:pPr>
+        <w:pStyle w:val="a3"/>
+        <w:ind w:leftChars="0" w:left="360"/>
+        <w:rPr>
+          <w:lang w:eastAsia="ko-KR"/>
+        </w:rPr>
+      </w:pPr>
+    </w:p>
+    <w:p>
+      <w:pPr>
+        <w:pStyle w:val="a3"/>
+        <w:ind w:leftChars="0" w:left="360"/>
+        <w:rPr>
+          <w:lang w:eastAsia="ko-KR"/>
+        </w:rPr>
+      </w:pPr>
+    </w:p>
+    <w:p>
+      <w:pPr>
+        <w:pStyle w:val="a3"/>
+        <w:ind w:leftChars="0" w:left="360"/>
+        <w:rPr>
+          <w:lang w:eastAsia="ko-KR"/>
+        </w:rPr>
+      </w:pPr>
+    </w:p>
+    <w:p>
+      <w:pPr>
+        <w:pStyle w:val="a3"/>
+        <w:ind w:leftChars="0" w:left="360"/>
+        <w:rPr>
+          <w:lang w:eastAsia="ko-KR"/>
+        </w:rPr>
+      </w:pPr>
+    </w:p>
+    <w:p>
+      <w:pPr>
+        <w:pStyle w:val="a3"/>
+        <w:ind w:leftChars="0" w:left="360"/>
+        <w:rPr>
+          <w:lang w:eastAsia="ko-KR"/>
+        </w:rPr>
+      </w:pPr>
+    </w:p>
+    <w:p>
+      <w:pPr>
+        <w:pStyle w:val="a3"/>
+        <w:ind w:leftChars="0" w:left="360"/>
+        <w:rPr>
+          <w:lang w:eastAsia="ko-KR"/>
+        </w:rPr>
+      </w:pPr>
+    </w:p>
+    <w:p>
+      <w:pPr>
+        <w:pStyle w:val="a3"/>
+        <w:ind w:leftChars="0" w:left="360"/>
+        <w:rPr>
+          <w:lang w:eastAsia="ko-KR"/>
+        </w:rPr>
+      </w:pPr>
+    </w:p>
+    <w:p>
+      <w:pPr>
+        <w:pStyle w:val="a3"/>
+        <w:ind w:leftChars="0" w:left="360"/>
+        <w:rPr>
+          <w:lang w:eastAsia="ko-KR"/>
+        </w:rPr>
+      </w:pPr>
+    </w:p>
+    <w:p>
+      <w:pPr>
+        <w:pStyle w:val="a3"/>
+        <w:ind w:leftChars="0" w:left="360"/>
+        <w:rPr>
+          <w:lang w:eastAsia="ko-KR"/>
+        </w:rPr>
+      </w:pPr>
+    </w:p>
+    <w:p>
+      <w:pPr>
+        <w:pStyle w:val="a3"/>
+        <w:ind w:leftChars="0" w:left="360"/>
+        <w:rPr>
+          <w:lang w:eastAsia="ko-KR"/>
+        </w:rPr>
+      </w:pPr>
+    </w:p>
+    <w:p>
+      <w:pPr>
+        <w:pStyle w:val="a3"/>
+        <w:ind w:leftChars="0" w:left="360"/>
+        <w:rPr>
+          <w:lang w:eastAsia="ko-KR"/>
+        </w:rPr>
+      </w:pPr>
+    </w:p>
+    <w:p>
+      <w:pPr>
+        <w:pStyle w:val="a3"/>
+        <w:ind w:leftChars="0" w:left="360"/>
+        <w:rPr>
+          <w:lang w:eastAsia="ko-KR"/>
+        </w:rPr>
+      </w:pPr>
+    </w:p>
+    <w:p>
+      <w:pPr>
+        <w:pStyle w:val="a3"/>
+        <w:ind w:leftChars="0" w:left="360"/>
+        <w:rPr>
+          <w:lang w:eastAsia="ko-KR"/>
+        </w:rPr>
+      </w:pPr>
+    </w:p>
+    <w:p>
+      <w:pPr>
+        <w:pStyle w:val="a3"/>
+        <w:ind w:leftChars="0" w:left="360"/>
+        <w:rPr>
+          <w:lang w:eastAsia="ko-KR"/>
+        </w:rPr>
+      </w:pPr>
+    </w:p>
+    <w:p>
+      <w:pPr>
+        <w:pStyle w:val="a3"/>
+        <w:ind w:leftChars="0" w:left="360"/>
+        <w:rPr>
+          <w:lang w:eastAsia="ko-KR"/>
+        </w:rPr>
+      </w:pPr>
+      <w:r>
+        <w:rPr>
+          <w:rFonts w:hint="eastAsia"/>
+          <w:lang w:eastAsia="ko-KR"/>
+        </w:rPr>
         <w:lastRenderedPageBreak/>
-        <w:t>Soft Actor-Critic</w:t>
-      </w:r>
-    </w:p>
-    <w:p>
-      <w:pPr>
-        <w:rPr>
-          <w:lang w:eastAsia="ko-KR"/>
-        </w:rPr>
-      </w:pPr>
-    </w:p>
-    <w:p>
-      <w:pPr>
-        <w:pStyle w:val="a3"/>
-        <w:ind w:leftChars="0" w:left="0"/>
-        <w:rPr>
-          <w:lang w:eastAsia="ko-KR"/>
-        </w:rPr>
-      </w:pPr>
-    </w:p>
-    <w:p>
-      <w:pPr>
-        <w:pStyle w:val="a3"/>
-        <w:ind w:leftChars="0" w:left="0"/>
-        <w:rPr>
-          <w:lang w:eastAsia="ko-KR"/>
-        </w:rPr>
-      </w:pPr>
-    </w:p>
-    <w:p>
-      <w:pPr>
-        <w:pStyle w:val="a3"/>
-        <w:ind w:leftChars="0" w:left="0"/>
-        <w:rPr>
-          <w:lang w:eastAsia="ko-KR"/>
-        </w:rPr>
-      </w:pPr>
-    </w:p>
-    <w:p>
-      <w:pPr>
-        <w:pStyle w:val="a3"/>
-        <w:ind w:leftChars="0" w:left="0"/>
-        <w:rPr>
-          <w:lang w:eastAsia="ko-KR"/>
-        </w:rPr>
-      </w:pPr>
-    </w:p>
-    <w:p>
-      <w:pPr>
-        <w:pStyle w:val="a3"/>
-        <w:ind w:leftChars="0" w:left="0"/>
-        <w:rPr>
-          <w:lang w:eastAsia="ko-KR"/>
-        </w:rPr>
-      </w:pPr>
-    </w:p>
-    <w:p>
-      <w:pPr>
-        <w:pStyle w:val="a3"/>
-        <w:ind w:leftChars="0" w:left="0"/>
-        <w:rPr>
-          <w:lang w:eastAsia="ko-KR"/>
-        </w:rPr>
-      </w:pPr>
-    </w:p>
-    <w:p>
-      <w:pPr>
-        <w:pStyle w:val="a3"/>
-        <w:ind w:leftChars="0" w:left="0"/>
-        <w:rPr>
-          <w:lang w:eastAsia="ko-KR"/>
-        </w:rPr>
-      </w:pPr>
-    </w:p>
-    <w:p>
-      <w:pPr>
-        <w:pStyle w:val="a3"/>
-        <w:ind w:leftChars="0" w:left="0"/>
-        <w:rPr>
-          <w:lang w:eastAsia="ko-KR"/>
-        </w:rPr>
-      </w:pPr>
-    </w:p>
-    <w:p>
-      <w:pPr>
-        <w:pStyle w:val="a3"/>
-        <w:ind w:leftChars="0" w:left="0"/>
-        <w:rPr>
-          <w:lang w:eastAsia="ko-KR"/>
-        </w:rPr>
-      </w:pPr>
-    </w:p>
-    <w:p>
-      <w:pPr>
-        <w:pStyle w:val="a3"/>
-        <w:ind w:leftChars="0" w:left="0"/>
-        <w:rPr>
-          <w:lang w:eastAsia="ko-KR"/>
-        </w:rPr>
-      </w:pPr>
-    </w:p>
-    <w:p>
-      <w:pPr>
-        <w:pStyle w:val="a3"/>
-        <w:ind w:leftChars="0" w:left="0"/>
-        <w:rPr>
-          <w:lang w:eastAsia="ko-KR"/>
-        </w:rPr>
-      </w:pPr>
-    </w:p>
-    <w:p>
-      <w:pPr>
-        <w:pStyle w:val="a3"/>
-        <w:ind w:leftChars="0" w:left="0"/>
-        <w:rPr>
-          <w:lang w:eastAsia="ko-KR"/>
-        </w:rPr>
-      </w:pPr>
-    </w:p>
-    <w:p>
-      <w:pPr>
-        <w:pStyle w:val="a3"/>
-        <w:ind w:leftChars="0" w:left="0"/>
-        <w:rPr>
-          <w:lang w:eastAsia="ko-KR"/>
-        </w:rPr>
-      </w:pPr>
-    </w:p>
-    <w:p>
-      <w:pPr>
-        <w:pStyle w:val="a3"/>
-        <w:ind w:leftChars="0" w:left="0"/>
-        <w:rPr>
-          <w:lang w:eastAsia="ko-KR"/>
-        </w:rPr>
-      </w:pPr>
-    </w:p>
-    <w:p>
-      <w:pPr>
-        <w:pStyle w:val="a3"/>
-        <w:ind w:leftChars="0" w:left="360"/>
-        <w:rPr>
-          <w:lang w:eastAsia="ko-KR"/>
-        </w:rPr>
-      </w:pPr>
-    </w:p>
-    <w:p>
-      <w:pPr>
-        <w:pStyle w:val="a3"/>
-        <w:ind w:leftChars="0" w:left="360"/>
-        <w:rPr>
-          <w:lang w:eastAsia="ko-KR"/>
-        </w:rPr>
-      </w:pPr>
-    </w:p>
-    <w:p>
-      <w:pPr>
-        <w:pStyle w:val="a3"/>
-        <w:ind w:leftChars="0" w:left="360"/>
-        <w:rPr>
-          <w:lang w:eastAsia="ko-KR"/>
-        </w:rPr>
-      </w:pPr>
-    </w:p>
-    <w:p>
-      <w:pPr>
-        <w:pStyle w:val="a3"/>
-        <w:ind w:leftChars="0" w:left="360"/>
-        <w:rPr>
-          <w:lang w:eastAsia="ko-KR"/>
-        </w:rPr>
-      </w:pPr>
-    </w:p>
-    <w:p>
-      <w:pPr>
-        <w:pStyle w:val="a3"/>
-        <w:ind w:leftChars="0" w:left="360"/>
-        <w:rPr>
-          <w:lang w:eastAsia="ko-KR"/>
-        </w:rPr>
-      </w:pPr>
-    </w:p>
-    <w:p>
-      <w:pPr>
-        <w:pStyle w:val="a3"/>
-        <w:ind w:leftChars="0" w:left="360"/>
-        <w:rPr>
-          <w:lang w:eastAsia="ko-KR"/>
-        </w:rPr>
-      </w:pPr>
-    </w:p>
-    <w:p>
-      <w:pPr>
-        <w:pStyle w:val="a3"/>
-        <w:ind w:leftChars="0" w:left="360"/>
+        <w:t>C</w:t>
+      </w:r>
+      <w:r>
+        <w:rPr>
+          <w:lang w:eastAsia="ko-KR"/>
+        </w:rPr>
+        <w:t>hapter 3</w:t>
+      </w:r>
+    </w:p>
+    <w:p>
+      <w:pPr>
+        <w:pStyle w:val="a3"/>
+        <w:ind w:leftChars="0" w:left="360"/>
+        <w:rPr>
+          <w:lang w:eastAsia="ko-KR"/>
+        </w:rPr>
+      </w:pPr>
+      <w:r>
         <w:rPr>
           <w:rFonts w:hint="eastAsia"/>
           <w:lang w:eastAsia="ko-KR"/>
         </w:rPr>
-      </w:pPr>
-    </w:p>
-    <w:p>
-      <w:pPr>
-        <w:pStyle w:val="a3"/>
-        <w:ind w:leftChars="0" w:left="360"/>
-        <w:rPr>
-          <w:lang w:eastAsia="ko-KR"/>
-        </w:rPr>
-      </w:pPr>
-      <w:r>
-        <w:rPr>
-          <w:lang w:eastAsia="ko-KR"/>
-        </w:rPr>
+        <w:t>E</w:t>
+      </w:r>
+      <w:r>
+        <w:rPr>
+          <w:lang w:eastAsia="ko-KR"/>
+        </w:rPr>
+        <w:t>xperiments</w:t>
+      </w:r>
+    </w:p>
+    <w:p>
+      <w:pPr>
+        <w:pStyle w:val="a3"/>
+        <w:numPr>
+          <w:ilvl w:val="0"/>
+          <w:numId w:val="7"/>
+        </w:numPr>
+        <w:ind w:leftChars="0"/>
+        <w:rPr>
+          <w:lang w:eastAsia="ko-KR"/>
+        </w:rPr>
+      </w:pPr>
+      <w:r>
+        <w:rPr>
+          <w:lang w:eastAsia="ko-KR"/>
+        </w:rPr>
+        <w:t>Software</w:t>
+      </w:r>
+      <w:r>
+        <w:rPr>
+          <w:lang w:eastAsia="ko-KR"/>
+        </w:rPr>
+        <w:t xml:space="preserve"> and Envs(Lib and </w:t>
+      </w:r>
+      <w:r>
+        <w:rPr>
+          <w:lang w:eastAsia="ko-KR"/>
+        </w:rPr>
+        <w:t>API</w:t>
+      </w:r>
+      <w:r>
+        <w:rPr>
+          <w:lang w:eastAsia="ko-KR"/>
+        </w:rPr>
+        <w:t>)</w:t>
+      </w:r>
+    </w:p>
+    <w:p>
+      <w:pPr>
+        <w:pStyle w:val="a3"/>
+        <w:ind w:leftChars="0" w:left="720"/>
+        <w:rPr>
+          <w:lang w:eastAsia="ko-KR"/>
+        </w:rPr>
+      </w:pPr>
+    </w:p>
+    <w:p>
+      <w:pPr>
+        <w:pStyle w:val="a3"/>
+        <w:numPr>
+          <w:ilvl w:val="0"/>
+          <w:numId w:val="8"/>
+        </w:numPr>
+        <w:ind w:leftChars="0"/>
+        <w:rPr>
+          <w:lang w:eastAsia="ko-KR"/>
+        </w:rPr>
+      </w:pPr>
+      <w:r>
+        <w:rPr>
+          <w:b/>
+          <w:bCs/>
+          <w:lang w:eastAsia="ko-KR"/>
+        </w:rPr>
+        <w:t>Hardware</w:t>
+      </w:r>
+      <w:r>
+        <w:rPr>
+          <w:lang w:eastAsia="ko-KR"/>
+        </w:rPr>
+        <w:br/>
+      </w:r>
+      <w:r>
+        <w:rPr>
+          <w:lang w:eastAsia="ko-KR"/>
+        </w:rPr>
+        <w:t xml:space="preserve">ARM </w:t>
+      </w:r>
+      <w:r>
+        <w:rPr>
+          <w:lang w:eastAsia="ko-KR"/>
+        </w:rPr>
+        <w:t>architecture (</w:t>
+      </w:r>
+      <w:r>
+        <w:rPr>
+          <w:lang w:eastAsia="ko-KR"/>
+        </w:rPr>
+        <w:t>M1 Max</w:t>
+      </w:r>
+      <w:r>
+        <w:rPr>
+          <w:lang w:eastAsia="ko-KR"/>
+        </w:rPr>
+        <w:t>)</w:t>
+      </w:r>
+    </w:p>
+    <w:p>
+      <w:pPr>
+        <w:pStyle w:val="a3"/>
+        <w:ind w:leftChars="0" w:left="720"/>
+        <w:rPr>
+          <w:rFonts w:hint="eastAsia"/>
+          <w:lang w:eastAsia="ko-KR"/>
+        </w:rPr>
+      </w:pPr>
+      <w:r>
+        <w:rPr>
+          <w:lang w:eastAsia="ko-KR"/>
+        </w:rPr>
+        <w:t>32GB RAM.</w:t>
+      </w:r>
+    </w:p>
+    <w:p>
+      <w:pPr>
+        <w:pStyle w:val="a3"/>
+        <w:ind w:leftChars="0" w:left="720"/>
+        <w:rPr>
+          <w:lang w:eastAsia="ko-KR"/>
+        </w:rPr>
+      </w:pPr>
+    </w:p>
+    <w:p>
+      <w:pPr>
+        <w:pStyle w:val="a3"/>
+        <w:numPr>
+          <w:ilvl w:val="0"/>
+          <w:numId w:val="8"/>
+        </w:numPr>
+        <w:ind w:leftChars="0"/>
+        <w:rPr>
+          <w:rFonts w:hint="eastAsia"/>
+          <w:b/>
+          <w:bCs/>
+          <w:lang w:eastAsia="ko-KR"/>
+        </w:rPr>
+      </w:pPr>
+      <w:r>
+        <w:rPr>
+          <w:b/>
+          <w:bCs/>
+          <w:lang w:eastAsia="ko-KR"/>
+        </w:rPr>
+        <w:t>Software and Environment</w:t>
+      </w:r>
+    </w:p>
+    <w:p>
+      <w:pPr>
+        <w:pStyle w:val="a3"/>
+        <w:ind w:leftChars="0" w:left="720"/>
+        <w:rPr>
+          <w:lang w:eastAsia="ko-KR"/>
+        </w:rPr>
+      </w:pPr>
+      <w:r>
+        <w:rPr>
+          <w:rFonts w:hint="eastAsia"/>
+          <w:lang w:eastAsia="ko-KR"/>
+        </w:rPr>
+        <w:t>V</w:t>
+      </w:r>
+      <w:r>
+        <w:rPr>
+          <w:lang w:eastAsia="ko-KR"/>
+        </w:rPr>
+        <w:t>isual Studio Code: 1.80.2</w:t>
+      </w:r>
+    </w:p>
+    <w:p>
+      <w:pPr>
+        <w:pStyle w:val="a3"/>
+        <w:ind w:leftChars="0" w:left="720"/>
+        <w:rPr>
+          <w:rFonts w:hint="eastAsia"/>
+          <w:lang w:eastAsia="ko-KR"/>
+        </w:rPr>
+      </w:pPr>
+      <w:r>
+        <w:rPr>
+          <w:lang w:eastAsia="ko-KR"/>
+        </w:rPr>
+        <w:t>Rl-baseline3-zoo</w:t>
+      </w:r>
+      <w:r>
+        <w:rPr>
+          <w:lang w:eastAsia="ko-KR"/>
+        </w:rPr>
+        <w:t>(</w:t>
+      </w:r>
+      <w:r>
+        <w:rPr>
+          <w:lang w:eastAsia="ko-KR"/>
+        </w:rPr>
+        <w:t>https://stable-baselines3.readthedocs.io/en/master/index.html</w:t>
+      </w:r>
+      <w:r>
+        <w:rPr>
+          <w:lang w:eastAsia="ko-KR"/>
+        </w:rPr>
+        <w:t>)</w:t>
+      </w:r>
+    </w:p>
+    <w:p>
+      <w:pPr>
+        <w:pStyle w:val="a3"/>
+        <w:ind w:leftChars="0" w:left="720"/>
+        <w:rPr>
+          <w:lang w:eastAsia="ko-KR"/>
+        </w:rPr>
+      </w:pPr>
+      <w:r>
+        <w:rPr>
+          <w:lang w:eastAsia="ko-KR"/>
+        </w:rPr>
+        <w:t xml:space="preserve">Python version: </w:t>
+      </w:r>
+      <w:r>
+        <w:rPr>
+          <w:rFonts w:hint="eastAsia"/>
+          <w:lang w:eastAsia="ko-KR"/>
+        </w:rPr>
+        <w:t>P</w:t>
+      </w:r>
+      <w:r>
+        <w:rPr>
+          <w:lang w:eastAsia="ko-KR"/>
+        </w:rPr>
+        <w:t>ython 3.11.</w:t>
+      </w:r>
+    </w:p>
+    <w:p>
+      <w:pPr>
+        <w:pStyle w:val="a3"/>
+        <w:ind w:leftChars="0" w:left="720"/>
+        <w:rPr>
+          <w:lang w:eastAsia="ko-KR"/>
+        </w:rPr>
+      </w:pPr>
+      <w:r>
+        <w:rPr>
+          <w:lang w:eastAsia="ko-KR"/>
+        </w:rPr>
+        <w:t>Py</w:t>
+      </w:r>
+      <w:r>
+        <w:rPr>
+          <w:rFonts w:hint="eastAsia"/>
+          <w:lang w:eastAsia="ko-KR"/>
+        </w:rPr>
+        <w:t>T</w:t>
+      </w:r>
+      <w:r>
+        <w:rPr>
+          <w:lang w:eastAsia="ko-KR"/>
+        </w:rPr>
+        <w:t>orch: torch 2.0.1</w:t>
+      </w:r>
+    </w:p>
+    <w:p>
+      <w:pPr>
+        <w:pStyle w:val="a3"/>
+        <w:ind w:leftChars="0" w:left="720"/>
+        <w:rPr>
+          <w:lang w:eastAsia="ko-KR"/>
+        </w:rPr>
+      </w:pPr>
+      <w:r>
+        <w:rPr>
+          <w:lang w:eastAsia="ko-KR"/>
+        </w:rPr>
+        <w:t>Numpy: 1.24.3</w:t>
+      </w:r>
+    </w:p>
+    <w:p>
+      <w:pPr>
+        <w:pStyle w:val="a3"/>
+        <w:ind w:leftChars="0" w:left="720"/>
+        <w:rPr>
+          <w:lang w:eastAsia="ko-KR"/>
+        </w:rPr>
+      </w:pPr>
+      <w:r>
+        <w:rPr>
+          <w:lang w:eastAsia="ko-KR"/>
+        </w:rPr>
+        <w:t>Pandas: 2.0.2</w:t>
+      </w:r>
+    </w:p>
+    <w:p>
+      <w:pPr>
+        <w:pStyle w:val="a3"/>
+        <w:ind w:leftChars="0" w:left="720"/>
+        <w:rPr>
+          <w:lang w:eastAsia="ko-KR"/>
+        </w:rPr>
+      </w:pPr>
+      <w:r>
+        <w:rPr>
+          <w:rFonts w:hint="eastAsia"/>
+          <w:lang w:eastAsia="ko-KR"/>
+        </w:rPr>
+        <w:t>S</w:t>
+      </w:r>
+      <w:r>
+        <w:rPr>
+          <w:lang w:eastAsia="ko-KR"/>
+        </w:rPr>
+        <w:t xml:space="preserve">table </w:t>
+      </w:r>
+      <w:r>
+        <w:rPr>
+          <w:rFonts w:hint="eastAsia"/>
+          <w:lang w:eastAsia="ko-KR"/>
+        </w:rPr>
+        <w:t>baseline3</w:t>
+      </w:r>
+      <w:r>
+        <w:rPr>
+          <w:lang w:eastAsia="ko-KR"/>
+        </w:rPr>
+        <w:t>: 2.0.0</w:t>
+      </w:r>
+    </w:p>
+    <w:p>
+      <w:pPr>
+        <w:pStyle w:val="a3"/>
+        <w:ind w:leftChars="0" w:left="720"/>
+        <w:rPr>
+          <w:lang w:eastAsia="ko-KR"/>
+        </w:rPr>
+      </w:pPr>
+      <w:r>
+        <w:rPr>
+          <w:lang w:eastAsia="ko-KR"/>
+        </w:rPr>
+        <w:t>Gym: 0.26.2</w:t>
+      </w:r>
+    </w:p>
+    <w:p>
+      <w:pPr>
+        <w:pStyle w:val="a3"/>
+        <w:ind w:leftChars="0" w:left="720"/>
+        <w:rPr>
+          <w:lang w:eastAsia="ko-KR"/>
+        </w:rPr>
+      </w:pPr>
+      <w:r>
+        <w:rPr>
+          <w:rFonts w:hint="eastAsia"/>
+          <w:lang w:eastAsia="ko-KR"/>
+        </w:rPr>
+        <w:t>M</w:t>
+      </w:r>
+      <w:r>
+        <w:rPr>
+          <w:lang w:eastAsia="ko-KR"/>
+        </w:rPr>
+        <w:t>ujoco_py: 2.1.2.14</w:t>
+      </w:r>
+    </w:p>
+    <w:p>
+      <w:pPr>
+        <w:pStyle w:val="a3"/>
+        <w:ind w:leftChars="0" w:left="720"/>
+        <w:rPr>
+          <w:lang w:eastAsia="ko-KR"/>
+        </w:rPr>
+      </w:pPr>
+      <w:r>
+        <w:rPr>
+          <w:rFonts w:hint="eastAsia"/>
+          <w:lang w:eastAsia="ko-KR"/>
+        </w:rPr>
+        <w:t>M</w:t>
+      </w:r>
+      <w:r>
+        <w:rPr>
+          <w:lang w:eastAsia="ko-KR"/>
+        </w:rPr>
+        <w:t>ujoco:2.3.6</w:t>
+      </w:r>
+    </w:p>
+    <w:p>
+      <w:pPr>
+        <w:pStyle w:val="a3"/>
+        <w:ind w:leftChars="0" w:left="720"/>
+        <w:rPr>
+          <w:rFonts w:hint="eastAsia"/>
+          <w:lang w:eastAsia="ko-KR"/>
+        </w:rPr>
+      </w:pPr>
+      <w:r>
+        <w:rPr>
+          <w:lang w:eastAsia="ko-KR"/>
+        </w:rPr>
+        <w:t>Tensorboard: 2.13.0</w:t>
+      </w:r>
+    </w:p>
+    <w:p>
+      <w:pPr>
+        <w:pStyle w:val="a3"/>
+        <w:ind w:leftChars="0" w:left="360"/>
+        <w:rPr>
+          <w:lang w:eastAsia="ko-KR"/>
+        </w:rPr>
+      </w:pPr>
+    </w:p>
+    <w:p>
+      <w:pPr>
+        <w:pStyle w:val="a3"/>
+        <w:numPr>
+          <w:ilvl w:val="0"/>
+          <w:numId w:val="7"/>
+        </w:numPr>
+        <w:ind w:leftChars="0"/>
+        <w:rPr>
+          <w:lang w:eastAsia="ko-KR"/>
+        </w:rPr>
+      </w:pPr>
+      <w:r>
+        <w:rPr>
+          <w:lang w:eastAsia="ko-KR"/>
+        </w:rPr>
+        <w:t>Reinforcement Learning</w:t>
+      </w:r>
+      <w:r>
+        <w:rPr>
+          <w:lang w:eastAsia="ko-KR"/>
+        </w:rPr>
+        <w:br/>
+      </w:r>
+    </w:p>
+    <w:p>
+      <w:pPr>
+        <w:pStyle w:val="a3"/>
+        <w:numPr>
+          <w:ilvl w:val="0"/>
+          <w:numId w:val="9"/>
+        </w:numPr>
+        <w:ind w:leftChars="0"/>
+        <w:rPr>
+          <w:lang w:eastAsia="ko-KR"/>
+        </w:rPr>
+      </w:pPr>
+      <w:r>
+        <w:rPr>
+          <w:lang w:eastAsia="ko-KR"/>
+        </w:rPr>
+        <w:t>Env</w:t>
+      </w:r>
+    </w:p>
+    <w:p>
+      <w:pPr>
+        <w:ind w:left="720"/>
+        <w:rPr>
+          <w:lang w:eastAsia="ko-KR"/>
+        </w:rPr>
+      </w:pPr>
+      <w:r>
+        <w:rPr>
+          <w:lang w:eastAsia="ko-KR"/>
+        </w:rPr>
+        <w:t xml:space="preserve">Reinforcement </w:t>
+      </w:r>
+      <w:r>
+        <w:rPr>
+          <w:lang w:eastAsia="ko-KR"/>
+        </w:rPr>
+        <w:t xml:space="preserve">learning tested with </w:t>
+      </w:r>
+      <w:r>
+        <w:rPr>
+          <w:rFonts w:hint="eastAsia"/>
+          <w:lang w:eastAsia="ko-KR"/>
+        </w:rPr>
+        <w:t>R</w:t>
+      </w:r>
+      <w:r>
+        <w:rPr>
+          <w:lang w:eastAsia="ko-KR"/>
+        </w:rPr>
+        <w:t xml:space="preserve">L-baseline3-zoo. </w:t>
+      </w:r>
+      <w:r>
+        <w:rPr>
+          <w:rFonts w:hint="eastAsia"/>
+          <w:lang w:eastAsia="ko-KR"/>
+        </w:rPr>
+        <w:t>RL-baseline3-zoo</w:t>
+      </w:r>
+      <w:r>
+        <w:rPr>
+          <w:lang w:eastAsia="ko-KR"/>
+        </w:rPr>
+        <w:t xml:space="preserve"> is a </w:t>
+      </w:r>
+      <w:r>
+        <w:rPr>
+          <w:rFonts w:hint="eastAsia"/>
+          <w:lang w:eastAsia="ko-KR"/>
+        </w:rPr>
+        <w:t>f</w:t>
+      </w:r>
+      <w:r>
+        <w:rPr>
+          <w:lang w:eastAsia="ko-KR"/>
+        </w:rPr>
+        <w:t xml:space="preserve">ramework that can </w:t>
+      </w:r>
+      <w:r>
+        <w:rPr>
+          <w:rFonts w:hint="eastAsia"/>
+          <w:lang w:eastAsia="ko-KR"/>
+        </w:rPr>
+        <w:t>e</w:t>
+      </w:r>
+      <w:r>
+        <w:rPr>
+          <w:lang w:eastAsia="ko-KR"/>
+        </w:rPr>
+        <w:t xml:space="preserve">mbody </w:t>
+      </w:r>
+      <w:r>
+        <w:rPr>
+          <w:lang w:eastAsia="ko-KR"/>
+        </w:rPr>
+        <w:t xml:space="preserve">stable baseline3(SB3). SB3 is the tool for implementing </w:t>
+      </w:r>
+      <w:r>
+        <w:rPr>
+          <w:lang w:eastAsia="ko-KR"/>
+        </w:rPr>
+        <w:t xml:space="preserve">reinforcement learning algorithms to train and evaluate the agent. </w:t>
+      </w:r>
+      <w:r>
+        <w:rPr>
+          <w:lang w:eastAsia="ko-KR"/>
+        </w:rPr>
+        <w:t xml:space="preserve">SB3 can </w:t>
+      </w:r>
+      <w:r>
+        <w:rPr>
+          <w:rFonts w:hint="eastAsia"/>
+          <w:lang w:eastAsia="ko-KR"/>
+        </w:rPr>
+        <w:t>realise</w:t>
+      </w:r>
+      <w:r>
+        <w:rPr>
+          <w:lang w:eastAsia="ko-KR"/>
+        </w:rPr>
+        <w:t xml:space="preserve"> </w:t>
+      </w:r>
+      <w:r>
+        <w:rPr>
+          <w:lang w:eastAsia="ko-KR"/>
+        </w:rPr>
+        <w:t xml:space="preserve">parallel training. This </w:t>
+      </w:r>
+      <w:r>
+        <w:rPr>
+          <w:lang w:eastAsia="ko-KR"/>
+        </w:rPr>
+        <w:t xml:space="preserve">is helpful to </w:t>
+      </w:r>
+      <w:r>
+        <w:rPr>
+          <w:lang w:eastAsia="ko-KR"/>
+        </w:rPr>
+        <w:t>minimise</w:t>
+      </w:r>
+      <w:r>
+        <w:rPr>
+          <w:lang w:eastAsia="ko-KR"/>
+        </w:rPr>
+        <w:t xml:space="preserve"> the resource </w:t>
+      </w:r>
+      <w:r>
+        <w:rPr>
+          <w:lang w:eastAsia="ko-KR"/>
+        </w:rPr>
+        <w:t xml:space="preserve">needed </w:t>
+      </w:r>
+      <w:r>
+        <w:rPr>
+          <w:lang w:eastAsia="ko-KR"/>
+        </w:rPr>
+        <w:t>to train</w:t>
+      </w:r>
+      <w:r>
+        <w:rPr>
+          <w:lang w:eastAsia="ko-KR"/>
+        </w:rPr>
+        <w:t xml:space="preserve"> </w:t>
+      </w:r>
+      <w:r>
+        <w:rPr>
+          <w:lang w:eastAsia="ko-KR"/>
+        </w:rPr>
+        <w:t>agents</w:t>
+      </w:r>
+      <w:r>
+        <w:rPr>
+          <w:lang w:eastAsia="ko-KR"/>
+        </w:rPr>
+        <w:t>.</w:t>
+      </w:r>
+      <w:r>
+        <w:rPr>
+          <w:lang w:eastAsia="ko-KR"/>
+        </w:rPr>
+        <w:br/>
+        <w:t>among gym environments, I picked Swimmer-v3.</w:t>
+      </w:r>
+      <w:r>
+        <w:rPr>
+          <w:lang w:eastAsia="ko-KR"/>
+        </w:rPr>
+        <w:t xml:space="preserve"> Swimmer can move with </w:t>
+      </w:r>
+      <w:r>
+        <w:rPr>
+          <w:rFonts w:hint="eastAsia"/>
+          <w:lang w:eastAsia="ko-KR"/>
+        </w:rPr>
+        <w:t>three</w:t>
+      </w:r>
+      <w:r>
+        <w:rPr>
+          <w:lang w:eastAsia="ko-KR"/>
+        </w:rPr>
+        <w:t xml:space="preserve"> </w:t>
+      </w:r>
+      <w:r>
+        <w:rPr>
+          <w:rFonts w:hint="eastAsia"/>
+          <w:lang w:eastAsia="ko-KR"/>
+        </w:rPr>
+        <w:t>segments</w:t>
+      </w:r>
+      <w:r>
+        <w:rPr>
+          <w:lang w:eastAsia="ko-KR"/>
+        </w:rPr>
+        <w:t xml:space="preserve"> and </w:t>
+      </w:r>
+      <w:r>
+        <w:rPr>
+          <w:rFonts w:hint="eastAsia"/>
+          <w:lang w:eastAsia="ko-KR"/>
+        </w:rPr>
+        <w:t>two</w:t>
+      </w:r>
+      <w:r>
+        <w:rPr>
+          <w:lang w:eastAsia="ko-KR"/>
+        </w:rPr>
+        <w:t xml:space="preserve"> </w:t>
+      </w:r>
+      <w:r>
+        <w:rPr>
+          <w:rFonts w:hint="eastAsia"/>
+          <w:lang w:eastAsia="ko-KR"/>
+        </w:rPr>
+        <w:t>joints</w:t>
+      </w:r>
+      <w:r>
+        <w:rPr>
+          <w:lang w:eastAsia="ko-KR"/>
+        </w:rPr>
+        <w:t>.</w:t>
+      </w:r>
+      <w:r>
+        <w:rPr>
+          <w:lang w:eastAsia="ko-KR"/>
+        </w:rPr>
+        <w:t xml:space="preserve"> This environment has two types of space.</w:t>
+      </w:r>
+      <w:r>
+        <w:rPr>
+          <w:lang w:eastAsia="ko-KR"/>
+        </w:rPr>
+        <w:t xml:space="preserve"> </w:t>
+      </w:r>
+      <w:r>
+        <w:rPr>
+          <w:lang w:eastAsia="ko-KR"/>
+        </w:rPr>
+        <w:t>(</w:t>
+      </w:r>
+      <w:r>
+        <w:rPr>
+          <w:lang w:eastAsia="ko-KR"/>
+        </w:rPr>
+        <w:t>Reinforcement Learning Using Neural Networks, with Applications to Motor Control</w:t>
+      </w:r>
+      <w:r>
+        <w:rPr>
+          <w:lang w:eastAsia="ko-KR"/>
+        </w:rPr>
+        <w:t>)</w:t>
+      </w:r>
+      <w:r>
+        <w:rPr>
+          <w:lang w:eastAsia="ko-KR"/>
+        </w:rPr>
+        <w:t xml:space="preserve"> It has </w:t>
+      </w:r>
+      <w:r>
+        <w:rPr>
+          <w:lang w:eastAsia="ko-KR"/>
+        </w:rPr>
+        <w:t xml:space="preserve">an </w:t>
+      </w:r>
+      <w:r>
+        <w:rPr>
+          <w:lang w:eastAsia="ko-KR"/>
+        </w:rPr>
+        <w:t xml:space="preserve">Action space and </w:t>
+      </w:r>
+      <w:r>
+        <w:rPr>
+          <w:lang w:eastAsia="ko-KR"/>
+        </w:rPr>
+        <w:t xml:space="preserve">an </w:t>
+      </w:r>
+      <w:r>
+        <w:rPr>
+          <w:lang w:eastAsia="ko-KR"/>
+        </w:rPr>
+        <w:t xml:space="preserve">Observation space. Action space indicates the </w:t>
+      </w:r>
+      <w:r>
+        <w:rPr>
+          <w:lang w:eastAsia="ko-KR"/>
+        </w:rPr>
+        <w:t>movement of two joints’ action.</w:t>
+      </w:r>
+      <w:r>
+        <w:rPr>
+          <w:lang w:eastAsia="ko-KR"/>
+        </w:rPr>
+        <w:t xml:space="preserve"> And action space </w:t>
+      </w:r>
+      <w:r>
+        <w:rPr>
+          <w:lang w:eastAsia="ko-KR"/>
+        </w:rPr>
+        <w:t>produces</w:t>
+      </w:r>
+      <w:r>
+        <w:rPr>
+          <w:lang w:eastAsia="ko-KR"/>
+        </w:rPr>
+        <w:t xml:space="preserve"> the observation space</w:t>
+      </w:r>
+      <w:r>
+        <w:rPr>
+          <w:rFonts w:hint="eastAsia"/>
+          <w:lang w:eastAsia="ko-KR"/>
+        </w:rPr>
+        <w:t xml:space="preserve"> </w:t>
+      </w:r>
+      <w:r>
+        <w:rPr>
+          <w:lang w:eastAsia="ko-KR"/>
+        </w:rPr>
+        <w:t>that</w:t>
+      </w:r>
+      <w:r>
+        <w:rPr>
+          <w:lang w:eastAsia="ko-KR"/>
+        </w:rPr>
+        <w:t xml:space="preserve"> has </w:t>
+      </w:r>
+      <w:r>
+        <w:rPr>
+          <w:rFonts w:hint="eastAsia"/>
+          <w:lang w:eastAsia="ko-KR"/>
+        </w:rPr>
+        <w:t>eight</w:t>
+      </w:r>
+      <w:r>
+        <w:rPr>
+          <w:lang w:eastAsia="ko-KR"/>
+        </w:rPr>
+        <w:t xml:space="preserve"> columns</w:t>
+      </w:r>
+      <w:r>
+        <w:rPr>
+          <w:lang w:eastAsia="ko-KR"/>
+        </w:rPr>
+        <w:t xml:space="preserve">. </w:t>
+      </w:r>
+      <w:r>
+        <w:rPr>
+          <w:lang w:eastAsia="ko-KR"/>
+        </w:rPr>
+        <w:t xml:space="preserve">Each column contains speed, </w:t>
+      </w:r>
+      <w:r>
+        <w:rPr>
+          <w:lang w:eastAsia="ko-KR"/>
+        </w:rPr>
+        <w:t>direction,</w:t>
+      </w:r>
+      <w:r>
+        <w:rPr>
+          <w:lang w:eastAsia="ko-KR"/>
+        </w:rPr>
+        <w:t xml:space="preserve"> and angle.</w:t>
+      </w:r>
+      <w:r>
+        <w:rPr>
+          <w:lang w:eastAsia="ko-KR"/>
+        </w:rPr>
+        <w:t xml:space="preserve"> </w:t>
+      </w:r>
+    </w:p>
+    <w:p>
+      <w:pPr>
+        <w:pBdr>
+          <w:bottom w:val="single" w:sz="6" w:space="1" w:color="auto"/>
+        </w:pBdr>
+        <w:ind w:left="720"/>
+        <w:rPr>
+          <w:lang w:eastAsia="ko-KR"/>
+        </w:rPr>
+      </w:pPr>
+    </w:p>
+    <w:p>
+      <w:pPr>
+        <w:ind w:left="720"/>
+        <w:rPr>
+          <w:lang w:eastAsia="ko-KR"/>
+        </w:rPr>
+      </w:pPr>
+    </w:p>
+    <w:p>
+      <w:pPr>
+        <w:ind w:left="720"/>
+        <w:rPr>
+          <w:lang w:eastAsia="ko-KR"/>
+        </w:rPr>
+      </w:pPr>
+      <w:r>
+        <w:rPr>
+          <w:lang w:eastAsia="ko-KR"/>
+        </w:rPr>
+        <w:t xml:space="preserve">Reinforcement learning was conducted using the RL-baseline3-zoo framework, a powerful tool built upon the stable baseline3 (SB3) library. SB3 offers a robust platform for implementing reinforcement learning algorithms </w:t>
+      </w:r>
+      <w:r>
+        <w:rPr>
+          <w:rFonts w:hint="eastAsia"/>
+          <w:lang w:eastAsia="ko-KR"/>
+        </w:rPr>
+        <w:t>to train and evaluate agents eff</w:t>
+      </w:r>
+      <w:r>
+        <w:rPr>
+          <w:lang w:eastAsia="ko-KR"/>
+        </w:rPr>
+        <w:t>ectively</w:t>
+      </w:r>
+      <w:r>
+        <w:rPr>
+          <w:lang w:eastAsia="ko-KR"/>
+        </w:rPr>
+        <w:t>. One notable feature of SB3 is its ability to facilitate parallel training, which significantly reduces the computational resources required during the training process.</w:t>
+      </w:r>
+    </w:p>
+    <w:p>
+      <w:pPr>
+        <w:ind w:left="720"/>
+        <w:rPr>
+          <w:lang w:eastAsia="ko-KR"/>
+        </w:rPr>
+      </w:pPr>
+    </w:p>
+    <w:p>
+      <w:pPr>
+        <w:ind w:left="720"/>
+        <w:rPr>
+          <w:lang w:eastAsia="ko-KR"/>
+        </w:rPr>
+      </w:pPr>
+      <w:r>
+        <w:rPr>
+          <w:lang w:eastAsia="ko-KR"/>
+        </w:rPr>
+        <w:t>For the experimentation, the Swimmer-v3 environment was selected from the Gym environments. The Swimmer environment comprises three segments and two joints, enabling complex movement patterns. Within this environment, two distinct spaces exist: the Action space and the Observation space. The Action space governs the motion of the two joints, while the resulting actions give rise to an eight-dimensional Observation space. Each dimension of the Observation space encodes information such as speed, direction, and angle. This setup closely follows the description in "Reinforcement Learning Using Neural Networks, with Applications to Motor Control".</w:t>
+      </w:r>
+    </w:p>
+    <w:p>
+      <w:pPr>
+        <w:ind w:left="720"/>
+        <w:rPr>
+          <w:lang w:eastAsia="ko-KR"/>
+        </w:rPr>
+      </w:pPr>
+    </w:p>
+    <w:p>
+      <w:pPr>
+        <w:pBdr>
+          <w:bottom w:val="single" w:sz="6" w:space="1" w:color="auto"/>
+        </w:pBdr>
+        <w:ind w:left="720"/>
+        <w:rPr>
+          <w:lang w:eastAsia="ko-KR"/>
+        </w:rPr>
+      </w:pPr>
+    </w:p>
+    <w:p>
+      <w:pPr>
+        <w:ind w:left="720"/>
+        <w:rPr>
+          <w:rFonts w:hint="eastAsia"/>
+          <w:lang w:eastAsia="ko-KR"/>
+        </w:rPr>
+      </w:pPr>
+    </w:p>
+    <w:p>
+      <w:pPr>
+        <w:ind w:left="720"/>
+        <w:rPr>
+          <w:lang w:eastAsia="ko-KR"/>
+        </w:rPr>
+      </w:pPr>
+      <w:r>
+        <w:rPr>
+          <w:rFonts w:hint="eastAsia"/>
+          <w:lang w:eastAsia="ko-KR"/>
+        </w:rPr>
+        <w:t>[</w:t>
+      </w:r>
+      <w:r>
+        <w:rPr>
+          <w:rFonts w:hint="eastAsia"/>
+          <w:lang w:eastAsia="ko-KR"/>
+        </w:rPr>
+        <w:t>액션</w:t>
+      </w:r>
+      <w:r>
+        <w:rPr>
+          <w:rFonts w:hint="eastAsia"/>
+          <w:lang w:eastAsia="ko-KR"/>
+        </w:rPr>
+        <w:t xml:space="preserve"> </w:t>
+      </w:r>
+      <w:r>
+        <w:rPr>
+          <w:rFonts w:hint="eastAsia"/>
+          <w:lang w:eastAsia="ko-KR"/>
+        </w:rPr>
+        <w:t>표</w:t>
+      </w:r>
+      <w:r>
+        <w:rPr>
+          <w:lang w:eastAsia="ko-KR"/>
+        </w:rPr>
+        <w:t>]</w:t>
+      </w:r>
+    </w:p>
+    <w:p>
+      <w:pPr>
+        <w:ind w:left="720"/>
+        <w:rPr>
+          <w:lang w:eastAsia="ko-KR"/>
+        </w:rPr>
+      </w:pPr>
+      <w:r>
+        <w:rPr>
+          <w:rFonts w:hint="eastAsia"/>
+          <w:lang w:eastAsia="ko-KR"/>
+        </w:rPr>
+        <w:t>[</w:t>
+      </w:r>
+      <w:r>
+        <w:rPr>
+          <w:lang w:eastAsia="ko-KR"/>
+        </w:rPr>
+        <w:t xml:space="preserve">obs </w:t>
+      </w:r>
+      <w:r>
+        <w:rPr>
+          <w:rFonts w:hint="eastAsia"/>
+          <w:lang w:eastAsia="ko-KR"/>
+        </w:rPr>
+        <w:t>표</w:t>
+      </w:r>
+      <w:r>
+        <w:rPr>
+          <w:lang w:eastAsia="ko-KR"/>
+        </w:rPr>
+        <w:t>]</w:t>
+      </w:r>
+    </w:p>
+    <w:p>
+      <w:pPr>
+        <w:ind w:left="720"/>
+        <w:rPr>
+          <w:lang w:eastAsia="ko-KR"/>
+        </w:rPr>
+      </w:pPr>
+    </w:p>
+    <w:p>
+      <w:pPr>
+        <w:ind w:left="720"/>
+        <w:rPr>
+          <w:lang w:eastAsia="ko-KR"/>
+        </w:rPr>
+      </w:pPr>
+    </w:p>
+    <w:p>
+      <w:pPr>
+        <w:ind w:left="720"/>
+        <w:rPr>
+          <w:rFonts w:hint="eastAsia"/>
+          <w:lang w:eastAsia="ko-KR"/>
+        </w:rPr>
+      </w:pPr>
+    </w:p>
+    <w:p>
+      <w:pPr>
+        <w:pStyle w:val="a3"/>
+        <w:numPr>
+          <w:ilvl w:val="0"/>
+          <w:numId w:val="9"/>
+        </w:numPr>
+        <w:ind w:leftChars="0"/>
+        <w:rPr>
+          <w:lang w:eastAsia="ko-KR"/>
+        </w:rPr>
+      </w:pPr>
+      <w:r>
+        <w:rPr>
+          <w:lang w:eastAsia="ko-KR"/>
+        </w:rPr>
+        <w:lastRenderedPageBreak/>
+        <w:t>The movement of Swimmer</w:t>
+      </w:r>
+    </w:p>
+    <w:p>
+      <w:pPr>
+        <w:ind w:left="720"/>
+        <w:rPr>
+          <w:lang w:eastAsia="ko-KR"/>
+        </w:rPr>
+      </w:pPr>
+      <w:r>
+        <w:rPr>
+          <w:rFonts w:hint="eastAsia"/>
+          <w:lang w:eastAsia="ko-KR"/>
+        </w:rPr>
+        <w:t>I</w:t>
+      </w:r>
+      <w:r>
+        <w:rPr>
+          <w:lang w:eastAsia="ko-KR"/>
+        </w:rPr>
+        <w:t xml:space="preserve">n this experiment, Swimmer will train </w:t>
+      </w:r>
+      <w:r>
+        <w:rPr>
+          <w:lang w:eastAsia="ko-KR"/>
+        </w:rPr>
+        <w:t>four</w:t>
+      </w:r>
+      <w:r>
+        <w:rPr>
+          <w:lang w:eastAsia="ko-KR"/>
+        </w:rPr>
+        <w:t xml:space="preserve"> </w:t>
+      </w:r>
+      <w:r>
+        <w:rPr>
+          <w:lang w:eastAsia="ko-KR"/>
+        </w:rPr>
+        <w:t>movements</w:t>
+      </w:r>
+      <w:r>
+        <w:rPr>
+          <w:lang w:eastAsia="ko-KR"/>
+        </w:rPr>
+        <w:t>.</w:t>
+      </w:r>
+      <w:r>
+        <w:rPr>
+          <w:lang w:eastAsia="ko-KR"/>
+        </w:rPr>
+        <w:t xml:space="preserve"> </w:t>
+      </w:r>
+    </w:p>
+    <w:p>
+      <w:pPr>
+        <w:ind w:left="720"/>
+        <w:rPr>
+          <w:rFonts w:hint="eastAsia"/>
+          <w:lang w:eastAsia="ko-KR"/>
+        </w:rPr>
+      </w:pPr>
+    </w:p>
+    <w:p>
+      <w:pPr>
+        <w:pStyle w:val="a3"/>
+        <w:ind w:leftChars="0" w:left="360"/>
+        <w:rPr>
+          <w:lang w:eastAsia="ko-KR"/>
+        </w:rPr>
+      </w:pPr>
+    </w:p>
+    <w:p>
+      <w:pPr>
+        <w:pStyle w:val="a3"/>
+        <w:ind w:leftChars="0" w:left="360"/>
+        <w:rPr>
+          <w:lang w:eastAsia="ko-KR"/>
+        </w:rPr>
+      </w:pPr>
+    </w:p>
+    <w:p>
+      <w:pPr>
+        <w:pStyle w:val="a3"/>
+        <w:ind w:leftChars="0" w:left="360"/>
+        <w:rPr>
+          <w:lang w:eastAsia="ko-KR"/>
+        </w:rPr>
+      </w:pPr>
+    </w:p>
+    <w:p>
+      <w:pPr>
+        <w:pStyle w:val="a3"/>
+        <w:ind w:leftChars="0" w:left="360"/>
+        <w:rPr>
+          <w:lang w:eastAsia="ko-KR"/>
+        </w:rPr>
+      </w:pPr>
+    </w:p>
+    <w:p>
+      <w:pPr>
+        <w:pStyle w:val="a3"/>
+        <w:ind w:leftChars="0" w:left="360"/>
+        <w:rPr>
+          <w:lang w:eastAsia="ko-KR"/>
+        </w:rPr>
+      </w:pPr>
+    </w:p>
+    <w:p>
+      <w:pPr>
+        <w:pStyle w:val="a3"/>
+        <w:ind w:leftChars="0" w:left="360"/>
+        <w:rPr>
+          <w:lang w:eastAsia="ko-KR"/>
+        </w:rPr>
+      </w:pPr>
+    </w:p>
+    <w:p>
+      <w:pPr>
+        <w:pStyle w:val="a3"/>
+        <w:ind w:leftChars="0" w:left="360"/>
+        <w:rPr>
+          <w:lang w:eastAsia="ko-KR"/>
+        </w:rPr>
+      </w:pPr>
+    </w:p>
+    <w:p>
+      <w:pPr>
+        <w:pStyle w:val="a3"/>
+        <w:ind w:leftChars="0" w:left="360"/>
+        <w:rPr>
+          <w:lang w:eastAsia="ko-KR"/>
+        </w:rPr>
+      </w:pPr>
+    </w:p>
+    <w:p>
+      <w:pPr>
+        <w:pStyle w:val="a3"/>
+        <w:ind w:leftChars="0" w:left="360"/>
+        <w:rPr>
+          <w:lang w:eastAsia="ko-KR"/>
+        </w:rPr>
+      </w:pPr>
+    </w:p>
+    <w:p>
+      <w:pPr>
+        <w:pStyle w:val="a3"/>
+        <w:ind w:leftChars="0" w:left="360"/>
+        <w:rPr>
+          <w:lang w:eastAsia="ko-KR"/>
+        </w:rPr>
+      </w:pPr>
+    </w:p>
+    <w:p>
+      <w:pPr>
+        <w:pStyle w:val="a3"/>
+        <w:ind w:leftChars="0" w:left="360"/>
+        <w:rPr>
+          <w:lang w:eastAsia="ko-KR"/>
+        </w:rPr>
+      </w:pPr>
+    </w:p>
+    <w:p>
+      <w:pPr>
+        <w:pStyle w:val="a3"/>
+        <w:ind w:leftChars="0" w:left="360"/>
+        <w:rPr>
+          <w:lang w:eastAsia="ko-KR"/>
+        </w:rPr>
+      </w:pPr>
+    </w:p>
+    <w:p>
+      <w:pPr>
+        <w:pStyle w:val="a3"/>
+        <w:ind w:leftChars="0" w:left="360"/>
+        <w:rPr>
+          <w:lang w:eastAsia="ko-KR"/>
+        </w:rPr>
+      </w:pPr>
+    </w:p>
+    <w:p>
+      <w:pPr>
+        <w:pStyle w:val="a3"/>
+        <w:ind w:leftChars="0" w:left="360"/>
+        <w:rPr>
+          <w:lang w:eastAsia="ko-KR"/>
+        </w:rPr>
+      </w:pPr>
+    </w:p>
+    <w:p>
+      <w:pPr>
+        <w:pStyle w:val="a3"/>
+        <w:ind w:leftChars="0" w:left="360"/>
+        <w:rPr>
+          <w:lang w:eastAsia="ko-KR"/>
+        </w:rPr>
+      </w:pPr>
+    </w:p>
+    <w:p>
+      <w:pPr>
+        <w:pStyle w:val="a3"/>
+        <w:ind w:leftChars="0" w:left="360"/>
+        <w:rPr>
+          <w:lang w:eastAsia="ko-KR"/>
+        </w:rPr>
+      </w:pPr>
+    </w:p>
+    <w:p>
+      <w:pPr>
+        <w:pStyle w:val="a3"/>
+        <w:ind w:leftChars="0" w:left="360"/>
+        <w:rPr>
+          <w:lang w:eastAsia="ko-KR"/>
+        </w:rPr>
+      </w:pPr>
+    </w:p>
+    <w:p>
+      <w:pPr>
+        <w:pStyle w:val="a3"/>
+        <w:ind w:leftChars="0" w:left="360"/>
+        <w:rPr>
+          <w:lang w:eastAsia="ko-KR"/>
+        </w:rPr>
+      </w:pPr>
+    </w:p>
+    <w:p>
+      <w:pPr>
+        <w:pStyle w:val="a3"/>
+        <w:ind w:leftChars="0" w:left="360"/>
+        <w:rPr>
+          <w:lang w:eastAsia="ko-KR"/>
+        </w:rPr>
+      </w:pPr>
+    </w:p>
+    <w:p>
+      <w:pPr>
+        <w:pStyle w:val="a3"/>
+        <w:ind w:leftChars="0" w:left="360"/>
+        <w:rPr>
+          <w:lang w:eastAsia="ko-KR"/>
+        </w:rPr>
+      </w:pPr>
+    </w:p>
+    <w:p>
+      <w:pPr>
+        <w:pStyle w:val="a3"/>
+        <w:ind w:leftChars="0" w:left="360"/>
+        <w:rPr>
+          <w:lang w:eastAsia="ko-KR"/>
+        </w:rPr>
+      </w:pPr>
+    </w:p>
+    <w:p>
+      <w:pPr>
+        <w:pStyle w:val="a3"/>
+        <w:ind w:leftChars="0" w:left="360"/>
+        <w:rPr>
+          <w:lang w:eastAsia="ko-KR"/>
+        </w:rPr>
+      </w:pPr>
+    </w:p>
+    <w:p>
+      <w:pPr>
+        <w:pStyle w:val="a3"/>
+        <w:ind w:leftChars="0" w:left="360"/>
+        <w:rPr>
+          <w:lang w:eastAsia="ko-KR"/>
+        </w:rPr>
+      </w:pPr>
+    </w:p>
+    <w:p>
+      <w:pPr>
+        <w:pStyle w:val="a3"/>
+        <w:ind w:leftChars="0" w:left="360"/>
+        <w:rPr>
+          <w:lang w:eastAsia="ko-KR"/>
+        </w:rPr>
+      </w:pPr>
+    </w:p>
+    <w:p>
+      <w:pPr>
+        <w:pStyle w:val="a3"/>
+        <w:ind w:leftChars="0" w:left="360"/>
+        <w:rPr>
+          <w:lang w:eastAsia="ko-KR"/>
+        </w:rPr>
+      </w:pPr>
+    </w:p>
+    <w:p>
+      <w:pPr>
+        <w:pStyle w:val="a3"/>
+        <w:ind w:leftChars="0" w:left="360"/>
+        <w:rPr>
+          <w:lang w:eastAsia="ko-KR"/>
+        </w:rPr>
+      </w:pPr>
+    </w:p>
+    <w:p>
+      <w:pPr>
+        <w:pStyle w:val="a3"/>
+        <w:ind w:leftChars="0" w:left="360"/>
+        <w:rPr>
+          <w:lang w:eastAsia="ko-KR"/>
+        </w:rPr>
+      </w:pPr>
+    </w:p>
+    <w:p>
+      <w:pPr>
+        <w:pStyle w:val="a3"/>
+        <w:ind w:leftChars="0" w:left="360"/>
+        <w:rPr>
+          <w:lang w:eastAsia="ko-KR"/>
+        </w:rPr>
+      </w:pPr>
+    </w:p>
+    <w:p>
+      <w:pPr>
+        <w:pStyle w:val="a3"/>
+        <w:ind w:leftChars="0" w:left="360"/>
+        <w:rPr>
+          <w:lang w:eastAsia="ko-KR"/>
+        </w:rPr>
+      </w:pPr>
+    </w:p>
+    <w:p>
+      <w:pPr>
+        <w:pStyle w:val="a3"/>
+        <w:ind w:leftChars="0" w:left="360"/>
+        <w:rPr>
+          <w:lang w:eastAsia="ko-KR"/>
+        </w:rPr>
+      </w:pPr>
+    </w:p>
+    <w:p>
+      <w:pPr>
+        <w:pStyle w:val="a3"/>
+        <w:ind w:leftChars="0" w:left="360"/>
+        <w:rPr>
+          <w:lang w:eastAsia="ko-KR"/>
+        </w:rPr>
+      </w:pPr>
+    </w:p>
+    <w:p>
+      <w:pPr>
+        <w:pStyle w:val="a3"/>
+        <w:ind w:leftChars="0" w:left="360"/>
+        <w:rPr>
+          <w:lang w:eastAsia="ko-KR"/>
+        </w:rPr>
+      </w:pPr>
+    </w:p>
+    <w:p>
+      <w:pPr>
+        <w:pStyle w:val="a3"/>
+        <w:ind w:leftChars="0" w:left="360"/>
+        <w:rPr>
+          <w:lang w:eastAsia="ko-KR"/>
+        </w:rPr>
+      </w:pPr>
+    </w:p>
+    <w:p>
+      <w:pPr>
+        <w:pStyle w:val="a3"/>
+        <w:ind w:leftChars="0" w:left="360"/>
+        <w:rPr>
+          <w:lang w:eastAsia="ko-KR"/>
+        </w:rPr>
+      </w:pPr>
+    </w:p>
+    <w:p>
+      <w:pPr>
+        <w:pStyle w:val="a3"/>
+        <w:ind w:leftChars="0" w:left="360"/>
+        <w:rPr>
+          <w:lang w:eastAsia="ko-KR"/>
+        </w:rPr>
+      </w:pPr>
+    </w:p>
+    <w:p>
+      <w:pPr>
+        <w:pStyle w:val="a3"/>
+        <w:ind w:leftChars="0" w:left="360"/>
+        <w:rPr>
+          <w:lang w:eastAsia="ko-KR"/>
+        </w:rPr>
+      </w:pPr>
+    </w:p>
+    <w:p>
+      <w:pPr>
+        <w:pStyle w:val="a3"/>
+        <w:ind w:leftChars="0" w:left="360"/>
+        <w:rPr>
+          <w:lang w:eastAsia="ko-KR"/>
+        </w:rPr>
+      </w:pPr>
+    </w:p>
+    <w:p>
+      <w:pPr>
+        <w:pStyle w:val="a3"/>
+        <w:ind w:leftChars="0" w:left="360"/>
+        <w:rPr>
+          <w:lang w:eastAsia="ko-KR"/>
+        </w:rPr>
+      </w:pPr>
+    </w:p>
+    <w:p>
+      <w:pPr>
+        <w:pStyle w:val="a3"/>
+        <w:ind w:leftChars="0" w:left="360"/>
+        <w:rPr>
+          <w:lang w:eastAsia="ko-KR"/>
+        </w:rPr>
+      </w:pPr>
+    </w:p>
+    <w:p>
+      <w:pPr>
+        <w:pStyle w:val="a3"/>
+        <w:ind w:leftChars="0" w:left="360"/>
+        <w:rPr>
+          <w:lang w:eastAsia="ko-KR"/>
+        </w:rPr>
+      </w:pPr>
+    </w:p>
+    <w:p>
+      <w:pPr>
+        <w:pStyle w:val="a3"/>
+        <w:ind w:leftChars="0" w:left="360"/>
+        <w:rPr>
+          <w:lang w:eastAsia="ko-KR"/>
+        </w:rPr>
+      </w:pPr>
+    </w:p>
+    <w:p>
+      <w:pPr>
+        <w:pStyle w:val="a3"/>
+        <w:ind w:leftChars="0" w:left="360"/>
+        <w:rPr>
+          <w:lang w:eastAsia="ko-KR"/>
+        </w:rPr>
+      </w:pPr>
+    </w:p>
+    <w:p>
+      <w:pPr>
+        <w:pStyle w:val="a3"/>
+        <w:ind w:leftChars="0" w:left="360"/>
+        <w:rPr>
+          <w:lang w:eastAsia="ko-KR"/>
+        </w:rPr>
+      </w:pPr>
+    </w:p>
+    <w:p>
+      <w:pPr>
+        <w:pStyle w:val="a3"/>
+        <w:ind w:leftChars="0" w:left="360"/>
+        <w:rPr>
+          <w:lang w:eastAsia="ko-KR"/>
+        </w:rPr>
+      </w:pPr>
+    </w:p>
+    <w:p>
+      <w:pPr>
+        <w:pStyle w:val="a3"/>
+        <w:ind w:leftChars="0" w:left="360"/>
+        <w:rPr>
+          <w:lang w:eastAsia="ko-KR"/>
+        </w:rPr>
+      </w:pPr>
+    </w:p>
+    <w:p>
+      <w:pPr>
+        <w:pStyle w:val="a3"/>
+        <w:ind w:leftChars="0" w:left="360"/>
+        <w:rPr>
+          <w:lang w:eastAsia="ko-KR"/>
+        </w:rPr>
+      </w:pPr>
+    </w:p>
+    <w:p>
+      <w:pPr>
+        <w:pStyle w:val="a3"/>
+        <w:ind w:leftChars="0" w:left="360"/>
+        <w:rPr>
+          <w:lang w:eastAsia="ko-KR"/>
+        </w:rPr>
+      </w:pPr>
+    </w:p>
+    <w:p>
+      <w:pPr>
+        <w:pStyle w:val="a3"/>
+        <w:ind w:leftChars="0" w:left="360"/>
+        <w:rPr>
+          <w:lang w:eastAsia="ko-KR"/>
+        </w:rPr>
+      </w:pPr>
+    </w:p>
+    <w:p>
+      <w:pPr>
+        <w:pStyle w:val="a3"/>
+        <w:ind w:leftChars="0" w:left="360"/>
+        <w:rPr>
+          <w:lang w:eastAsia="ko-KR"/>
+        </w:rPr>
+      </w:pPr>
+    </w:p>
+    <w:p>
+      <w:pPr>
+        <w:pStyle w:val="a3"/>
+        <w:ind w:leftChars="0" w:left="360"/>
+        <w:rPr>
+          <w:lang w:eastAsia="ko-KR"/>
+        </w:rPr>
+      </w:pPr>
+    </w:p>
+    <w:p>
+      <w:pPr>
+        <w:pStyle w:val="a3"/>
+        <w:ind w:leftChars="0" w:left="360"/>
+        <w:rPr>
+          <w:rFonts w:hint="eastAsia"/>
+          <w:lang w:eastAsia="ko-KR"/>
+        </w:rPr>
+      </w:pPr>
+    </w:p>
+    <w:p>
+      <w:pPr>
+        <w:pStyle w:val="a3"/>
+        <w:ind w:leftChars="0" w:left="360"/>
+        <w:rPr>
+          <w:rFonts w:hint="eastAsia"/>
+          <w:lang w:eastAsia="ko-KR"/>
+        </w:rPr>
+      </w:pPr>
+    </w:p>
+    <w:p>
+      <w:pPr>
+        <w:pStyle w:val="a3"/>
+        <w:ind w:leftChars="0" w:left="360"/>
+        <w:rPr>
+          <w:lang w:eastAsia="ko-KR"/>
+        </w:rPr>
+      </w:pPr>
+    </w:p>
+    <w:p>
+      <w:pPr>
+        <w:pStyle w:val="a3"/>
+        <w:ind w:leftChars="0" w:left="360"/>
+        <w:rPr>
+          <w:rFonts w:hint="eastAsia"/>
+          <w:lang w:eastAsia="ko-KR"/>
+        </w:rPr>
+      </w:pPr>
+    </w:p>
+    <w:p>
+      <w:pPr>
+        <w:pStyle w:val="a3"/>
+        <w:ind w:leftChars="0" w:left="360"/>
+        <w:rPr>
+          <w:lang w:eastAsia="ko-KR"/>
+        </w:rPr>
+      </w:pPr>
+      <w:r>
+        <w:rPr>
+          <w:lang w:eastAsia="ko-KR"/>
+        </w:rPr>
+        <w:lastRenderedPageBreak/>
         <w:t>Chapter</w:t>
       </w:r>
       <w:r>
@@ -2098,7 +4136,25 @@
         <w:rPr>
           <w:lang w:eastAsia="ko-KR"/>
         </w:rPr>
-        <w:t xml:space="preserve">Robot spread out in </w:t>
+        <w:t>Robots</w:t>
+      </w:r>
+      <w:r>
+        <w:rPr>
+          <w:lang w:eastAsia="ko-KR"/>
+        </w:rPr>
+        <w:t xml:space="preserve"> </w:t>
+      </w:r>
+      <w:r>
+        <w:rPr>
+          <w:lang w:eastAsia="ko-KR"/>
+        </w:rPr>
+        <w:t xml:space="preserve">are </w:t>
+      </w:r>
+      <w:r>
+        <w:rPr>
+          <w:lang w:eastAsia="ko-KR"/>
+        </w:rPr>
+        <w:t xml:space="preserve">spread out in </w:t>
       </w:r>
       <w:r>
         <w:rPr>
@@ -2129,7 +4185,13 @@
         <w:rPr>
           <w:lang w:eastAsia="ko-KR"/>
         </w:rPr>
-        <w:t>Robot learn the movement with RL.</w:t>
+        <w:t>Robots</w:t>
+      </w:r>
+      <w:r>
+        <w:rPr>
+          <w:lang w:eastAsia="ko-KR"/>
+        </w:rPr>
+        <w:t xml:space="preserve"> learn the movement with RL.</w:t>
       </w:r>
     </w:p>
     <w:p>
@@ -2146,16 +4208,39 @@
       </w:pPr>
       <w:r>
         <w:rPr>
-          <w:rFonts w:hint="eastAsia"/>
-          <w:lang w:eastAsia="ko-KR"/>
-        </w:rPr>
-        <w:t>H</w:t>
-      </w:r>
-      <w:r>
-        <w:rPr>
-          <w:lang w:eastAsia="ko-KR"/>
-        </w:rPr>
-        <w:t>uman can’t control all the detail torque of actuator.</w:t>
+          <w:lang w:eastAsia="ko-KR"/>
+        </w:rPr>
+        <w:t>Humans</w:t>
+      </w:r>
+      <w:r>
+        <w:rPr>
+          <w:lang w:eastAsia="ko-KR"/>
+        </w:rPr>
+        <w:t xml:space="preserve"> can’t control all the </w:t>
+      </w:r>
+      <w:r>
+        <w:rPr>
+          <w:lang w:eastAsia="ko-KR"/>
+        </w:rPr>
+        <w:t>detailed</w:t>
+      </w:r>
+      <w:r>
+        <w:rPr>
+          <w:lang w:eastAsia="ko-KR"/>
+        </w:rPr>
+        <w:t xml:space="preserve"> torque of </w:t>
+      </w:r>
+      <w:r>
+        <w:rPr>
+          <w:lang w:eastAsia="ko-KR"/>
+        </w:rPr>
+        <w:t xml:space="preserve">the </w:t>
+      </w:r>
+      <w:r>
+        <w:rPr>
+          <w:lang w:eastAsia="ko-KR"/>
+        </w:rPr>
+        <w:t>actuator.</w:t>
       </w:r>
     </w:p>
     <w:p>
@@ -2218,7 +4303,25 @@
         <w:rPr>
           <w:lang w:eastAsia="ko-KR"/>
         </w:rPr>
-        <w:t>Reinforcement learning with mujoco for physics environment.</w:t>
+        <w:t xml:space="preserve">Aim = making </w:t>
+      </w:r>
+      <w:r>
+        <w:rPr>
+          <w:lang w:eastAsia="ko-KR"/>
+        </w:rPr>
+        <w:t xml:space="preserve">a </w:t>
+      </w:r>
+      <w:r>
+        <w:rPr>
+          <w:lang w:eastAsia="ko-KR"/>
+        </w:rPr>
+        <w:t>new motion with VAE</w:t>
+      </w:r>
+      <w:r>
+        <w:rPr>
+          <w:lang w:eastAsia="ko-KR"/>
+        </w:rPr>
+        <w:br/>
       </w:r>
     </w:p>
     <w:p>
@@ -2237,7 +4340,127 @@
         <w:rPr>
           <w:lang w:eastAsia="ko-KR"/>
         </w:rPr>
-        <w:t>Swimmer swim forward and backward. And turn right and dance.</w:t>
+        <w:t>Objective</w:t>
+      </w:r>
+    </w:p>
+    <w:p>
+      <w:pPr>
+        <w:pStyle w:val="a3"/>
+        <w:numPr>
+          <w:ilvl w:val="3"/>
+          <w:numId w:val="3"/>
+        </w:numPr>
+        <w:ind w:leftChars="0"/>
+        <w:rPr>
+          <w:lang w:eastAsia="ko-KR"/>
+        </w:rPr>
+      </w:pPr>
+      <w:r>
+        <w:rPr>
+          <w:lang w:eastAsia="ko-KR"/>
+        </w:rPr>
+        <w:t>Research gap</w:t>
+      </w:r>
+    </w:p>
+    <w:p>
+      <w:pPr>
+        <w:pStyle w:val="a3"/>
+        <w:numPr>
+          <w:ilvl w:val="3"/>
+          <w:numId w:val="3"/>
+        </w:numPr>
+        <w:ind w:leftChars="0"/>
+        <w:rPr>
+          <w:lang w:eastAsia="ko-KR"/>
+        </w:rPr>
+      </w:pPr>
+      <w:r>
+        <w:rPr>
+          <w:lang w:eastAsia="ko-KR"/>
+        </w:rPr>
+        <w:t>Making fundamental motion with reinforcement learning</w:t>
+      </w:r>
+      <w:r>
+        <w:rPr>
+          <w:lang w:eastAsia="ko-KR"/>
+        </w:rPr>
+        <w:br/>
+        <w:t>Swimmer swim forward, backward, turn right, and dance.</w:t>
+      </w:r>
+      <w:r>
+        <w:rPr>
+          <w:lang w:eastAsia="ko-KR"/>
+        </w:rPr>
+        <w:br/>
+        <w:t>Swimmer can make new motion</w:t>
+      </w:r>
+    </w:p>
+    <w:p>
+      <w:pPr>
+        <w:pStyle w:val="a3"/>
+        <w:numPr>
+          <w:ilvl w:val="3"/>
+          <w:numId w:val="3"/>
+        </w:numPr>
+        <w:ind w:leftChars="0"/>
+        <w:rPr>
+          <w:lang w:eastAsia="ko-KR"/>
+        </w:rPr>
+      </w:pPr>
+      <w:r>
+        <w:rPr>
+          <w:lang w:eastAsia="ko-KR"/>
+        </w:rPr>
+        <w:t>Conclusion</w:t>
+      </w:r>
+    </w:p>
+    <w:p>
+      <w:pPr>
+        <w:pStyle w:val="a3"/>
+        <w:numPr>
+          <w:ilvl w:val="3"/>
+          <w:numId w:val="3"/>
+        </w:numPr>
+        <w:ind w:leftChars="0"/>
+        <w:rPr>
+          <w:lang w:eastAsia="ko-KR"/>
+        </w:rPr>
+      </w:pPr>
+      <w:r>
+        <w:rPr>
+          <w:lang w:eastAsia="ko-KR"/>
+        </w:rPr>
+        <w:t>Futurework</w:t>
+      </w:r>
+      <w:r>
+        <w:rPr>
+          <w:lang w:eastAsia="ko-KR"/>
+        </w:rPr>
+        <w:br/>
+      </w:r>
+      <w:r>
+        <w:rPr>
+          <w:lang w:eastAsia="ko-KR"/>
+        </w:rPr>
+        <w:br/>
+      </w:r>
+      <w:r>
+        <w:rPr>
+          <w:lang w:eastAsia="ko-KR"/>
+        </w:rPr>
+        <w:t xml:space="preserve">Reinforcement learning with </w:t>
+      </w:r>
+      <w:r>
+        <w:rPr>
+          <w:lang w:eastAsia="ko-KR"/>
+        </w:rPr>
+        <w:t>Mujoco</w:t>
+      </w:r>
+      <w:r>
+        <w:rPr>
+          <w:lang w:eastAsia="ko-KR"/>
+        </w:rPr>
+        <w:t xml:space="preserve"> for physics environment.</w:t>
       </w:r>
     </w:p>
     <w:p>
@@ -2256,7 +4479,7 @@
         <w:rPr>
           <w:lang w:eastAsia="ko-KR"/>
         </w:rPr>
-        <w:t>Collecting swimmer’s motion data and learning VAE.</w:t>
+        <w:t>Swimmer swim forward and backward. And turn right and dance.</w:t>
       </w:r>
     </w:p>
     <w:p>
@@ -2273,16 +4496,9 @@
       </w:pPr>
       <w:r>
         <w:rPr>
-          <w:rFonts w:hint="eastAsia"/>
-          <w:lang w:eastAsia="ko-KR"/>
-        </w:rPr>
-        <w:t>V</w:t>
-      </w:r>
-      <w:r>
-        <w:rPr>
-          <w:lang w:eastAsia="ko-KR"/>
-        </w:rPr>
-        <w:t>AE can compress all the data to latent space.</w:t>
+          <w:lang w:eastAsia="ko-KR"/>
+        </w:rPr>
+        <w:t>Collecting swimmer’s motion data and learning VAE.</w:t>
       </w:r>
     </w:p>
     <w:p>
@@ -2299,9 +4515,16 @@
       </w:pPr>
       <w:r>
         <w:rPr>
-          <w:lang w:eastAsia="ko-KR"/>
-        </w:rPr>
-        <w:t>Many motion has special mu and log_var</w:t>
+          <w:rFonts w:hint="eastAsia"/>
+          <w:lang w:eastAsia="ko-KR"/>
+        </w:rPr>
+        <w:t>V</w:t>
+      </w:r>
+      <w:r>
+        <w:rPr>
+          <w:lang w:eastAsia="ko-KR"/>
+        </w:rPr>
+        <w:t>AE can compress all the data to latent space.</w:t>
       </w:r>
     </w:p>
     <w:p>
@@ -2320,6 +4543,25 @@
         <w:rPr>
           <w:lang w:eastAsia="ko-KR"/>
         </w:rPr>
+        <w:t>Many motion has special mu and log_var</w:t>
+      </w:r>
+    </w:p>
+    <w:p>
+      <w:pPr>
+        <w:pStyle w:val="a3"/>
+        <w:numPr>
+          <w:ilvl w:val="2"/>
+          <w:numId w:val="3"/>
+        </w:numPr>
+        <w:ind w:leftChars="0"/>
+        <w:rPr>
+          <w:lang w:eastAsia="ko-KR"/>
+        </w:rPr>
+      </w:pPr>
+      <w:r>
+        <w:rPr>
+          <w:lang w:eastAsia="ko-KR"/>
+        </w:rPr>
         <w:t>Increasing or changing mu and log_var allows us to create new motions.</w:t>
       </w:r>
     </w:p>
@@ -2445,7 +4687,6 @@
         </w:numPr>
         <w:ind w:leftChars="0"/>
         <w:rPr>
-          <w:rFonts w:hint="eastAsia"/>
           <w:lang w:eastAsia="ko-KR"/>
         </w:rPr>
       </w:pPr>
@@ -2524,7 +4765,7 @@
         <w:rPr>
           <w:lang w:eastAsia="ko-KR"/>
         </w:rPr>
-        <w:t>Soft Actor-Critic</w:t>
+        <w:t>PPO</w:t>
       </w:r>
     </w:p>
     <w:p>
@@ -2536,14 +4777,33 @@
         </w:numPr>
         <w:ind w:leftChars="0"/>
         <w:rPr>
-          <w:lang w:eastAsia="ko-KR"/>
-        </w:rPr>
-      </w:pPr>
-      <w:r>
-        <w:rPr>
-          <w:lang w:eastAsia="ko-KR"/>
-        </w:rPr>
-        <w:t>Ppo</w:t>
+          <w:rFonts w:hint="eastAsia"/>
+          <w:lang w:eastAsia="ko-KR"/>
+        </w:rPr>
+      </w:pPr>
+      <w:r>
+        <w:rPr>
+          <w:lang w:eastAsia="ko-KR"/>
+        </w:rPr>
+        <w:t>SAC</w:t>
+      </w:r>
+      <w:r>
+        <w:rPr>
+          <w:lang w:eastAsia="ko-KR"/>
+        </w:rPr>
+        <w:t>(</w:t>
+      </w:r>
+      <w:r>
+        <w:rPr>
+          <w:lang w:eastAsia="ko-KR"/>
+        </w:rPr>
+        <w:t>Soft Actor-Critic</w:t>
+      </w:r>
+      <w:r>
+        <w:rPr>
+          <w:lang w:eastAsia="ko-KR"/>
+        </w:rPr>
+        <w:t>)</w:t>
       </w:r>
     </w:p>
     <w:p>
@@ -2560,9 +4820,16 @@
       </w:pPr>
       <w:r>
         <w:rPr>
-          <w:lang w:eastAsia="ko-KR"/>
-        </w:rPr>
-        <w:t>A2c</w:t>
+          <w:rFonts w:hint="eastAsia"/>
+          <w:lang w:eastAsia="ko-KR"/>
+        </w:rPr>
+        <w:t>T</w:t>
+      </w:r>
+      <w:r>
+        <w:rPr>
+          <w:lang w:eastAsia="ko-KR"/>
+        </w:rPr>
+        <w:t>QC</w:t>
       </w:r>
     </w:p>
     <w:p>
@@ -2659,6 +4926,25 @@
         </w:rPr>
         <w:t>Mu and log_var</w:t>
       </w:r>
+    </w:p>
+    <w:p>
+      <w:pPr>
+        <w:pStyle w:val="a3"/>
+        <w:numPr>
+          <w:ilvl w:val="1"/>
+          <w:numId w:val="3"/>
+        </w:numPr>
+        <w:ind w:leftChars="0"/>
+        <w:rPr>
+          <w:lang w:eastAsia="ko-KR"/>
+        </w:rPr>
+      </w:pPr>
+      <w:r>
+        <w:rPr>
+          <w:lang w:eastAsia="ko-KR"/>
+        </w:rPr>
+        <w:t>Related work</w:t>
+      </w:r>
       <w:r>
         <w:rPr>
           <w:lang w:eastAsia="ko-KR"/>
@@ -2722,7 +5008,6 @@
         <w:rPr>
           <w:lang w:eastAsia="ko-KR"/>
         </w:rPr>
-        <w:lastRenderedPageBreak/>
         <w:t xml:space="preserve">Software and </w:t>
       </w:r>
       <w:r>
@@ -2768,6 +5053,31 @@
       <w:pPr>
         <w:pStyle w:val="a3"/>
         <w:numPr>
+          <w:ilvl w:val="1"/>
+          <w:numId w:val="3"/>
+        </w:numPr>
+        <w:ind w:leftChars="0"/>
+        <w:rPr>
+          <w:lang w:eastAsia="ko-KR"/>
+        </w:rPr>
+      </w:pPr>
+      <w:r>
+        <w:rPr>
+          <w:lang w:eastAsia="ko-KR"/>
+        </w:rPr>
+        <w:t>Reinforcement Learning</w:t>
+      </w:r>
+      <w:r>
+        <w:rPr>
+          <w:lang w:eastAsia="ko-KR"/>
+        </w:rPr>
+        <w:t>(RL-Baseline3-zoo)</w:t>
+      </w:r>
+    </w:p>
+    <w:p>
+      <w:pPr>
+        <w:pStyle w:val="a3"/>
+        <w:numPr>
           <w:ilvl w:val="2"/>
           <w:numId w:val="3"/>
         </w:numPr>
@@ -2780,7 +5090,52 @@
         <w:rPr>
           <w:lang w:eastAsia="ko-KR"/>
         </w:rPr>
-        <w:t>Pytorch</w:t>
+        <w:t>Mujoco Swimmer-v3. Action space and observation space</w:t>
+      </w:r>
+    </w:p>
+    <w:p>
+      <w:pPr>
+        <w:pStyle w:val="a3"/>
+        <w:numPr>
+          <w:ilvl w:val="2"/>
+          <w:numId w:val="3"/>
+        </w:numPr>
+        <w:ind w:leftChars="0"/>
+        <w:rPr>
+          <w:lang w:eastAsia="ko-KR"/>
+        </w:rPr>
+      </w:pPr>
+      <w:r>
+        <w:rPr>
+          <w:rFonts w:hint="eastAsia"/>
+          <w:lang w:eastAsia="ko-KR"/>
+        </w:rPr>
+        <w:t>C</w:t>
+      </w:r>
+      <w:r>
+        <w:rPr>
+          <w:lang w:eastAsia="ko-KR"/>
+        </w:rPr>
+        <w:t>omparing algorithms by each pose</w:t>
+      </w:r>
+    </w:p>
+    <w:p>
+      <w:pPr>
+        <w:pStyle w:val="a3"/>
+        <w:numPr>
+          <w:ilvl w:val="2"/>
+          <w:numId w:val="3"/>
+        </w:numPr>
+        <w:ind w:leftChars="0"/>
+        <w:rPr>
+          <w:lang w:eastAsia="ko-KR"/>
+        </w:rPr>
+      </w:pPr>
+      <w:r>
+        <w:rPr>
+          <w:lang w:eastAsia="ko-KR"/>
+        </w:rPr>
+        <w:t>Output of RL</w:t>
       </w:r>
     </w:p>
     <w:p>
@@ -2799,13 +5154,7 @@
         <w:rPr>
           <w:lang w:eastAsia="ko-KR"/>
         </w:rPr>
-        <w:t>Reinforcement Learning</w:t>
-      </w:r>
-      <w:r>
-        <w:rPr>
-          <w:lang w:eastAsia="ko-KR"/>
-        </w:rPr>
-        <w:t>(RL-Baseline3-zoo)</w:t>
+        <w:t>Variational Autoencoder</w:t>
       </w:r>
     </w:p>
     <w:p>
@@ -2824,7 +5173,7 @@
         <w:rPr>
           <w:lang w:eastAsia="ko-KR"/>
         </w:rPr>
-        <w:t>Mujoco Swimmer-v3. Action space and observation space</w:t>
+        <w:t>Preprocessing Dataset from RL</w:t>
       </w:r>
     </w:p>
     <w:p>
@@ -2841,16 +5190,9 @@
       </w:pPr>
       <w:r>
         <w:rPr>
-          <w:rFonts w:hint="eastAsia"/>
-          <w:lang w:eastAsia="ko-KR"/>
-        </w:rPr>
-        <w:t>C</w:t>
-      </w:r>
-      <w:r>
-        <w:rPr>
-          <w:lang w:eastAsia="ko-KR"/>
-        </w:rPr>
-        <w:t>omparing algorithms by each pose</w:t>
+          <w:lang w:eastAsia="ko-KR"/>
+        </w:rPr>
+        <w:t>Model Architecture</w:t>
       </w:r>
     </w:p>
     <w:p>
@@ -2869,7 +5211,39 @@
         <w:rPr>
           <w:lang w:eastAsia="ko-KR"/>
         </w:rPr>
-        <w:t>Output of RL</w:t>
+        <w:t>Rendering</w:t>
+      </w:r>
+      <w:r>
+        <w:rPr>
+          <w:lang w:eastAsia="ko-KR"/>
+        </w:rPr>
+        <w:br/>
+      </w:r>
+    </w:p>
+    <w:p>
+      <w:pPr>
+        <w:pStyle w:val="a3"/>
+        <w:numPr>
+          <w:ilvl w:val="0"/>
+          <w:numId w:val="3"/>
+        </w:numPr>
+        <w:ind w:leftChars="0"/>
+        <w:rPr>
+          <w:lang w:eastAsia="ko-KR"/>
+        </w:rPr>
+      </w:pPr>
+      <w:r>
+        <w:rPr>
+          <w:rFonts w:hint="eastAsia"/>
+          <w:lang w:eastAsia="ko-KR"/>
+        </w:rPr>
+        <w:t>E</w:t>
+      </w:r>
+      <w:r>
+        <w:rPr>
+          <w:lang w:eastAsia="ko-KR"/>
+        </w:rPr>
+        <w:t>valuation</w:t>
       </w:r>
     </w:p>
     <w:p>
@@ -2888,114 +5262,7 @@
         <w:rPr>
           <w:lang w:eastAsia="ko-KR"/>
         </w:rPr>
-        <w:t>Variational Autoencoder</w:t>
-      </w:r>
-    </w:p>
-    <w:p>
-      <w:pPr>
-        <w:pStyle w:val="a3"/>
-        <w:numPr>
-          <w:ilvl w:val="2"/>
-          <w:numId w:val="3"/>
-        </w:numPr>
-        <w:ind w:leftChars="0"/>
-        <w:rPr>
-          <w:lang w:eastAsia="ko-KR"/>
-        </w:rPr>
-      </w:pPr>
-      <w:r>
-        <w:rPr>
-          <w:lang w:eastAsia="ko-KR"/>
-        </w:rPr>
-        <w:t>Preprocessing Dataset from RL</w:t>
-      </w:r>
-    </w:p>
-    <w:p>
-      <w:pPr>
-        <w:pStyle w:val="a3"/>
-        <w:numPr>
-          <w:ilvl w:val="2"/>
-          <w:numId w:val="3"/>
-        </w:numPr>
-        <w:ind w:leftChars="0"/>
-        <w:rPr>
-          <w:lang w:eastAsia="ko-KR"/>
-        </w:rPr>
-      </w:pPr>
-      <w:r>
-        <w:rPr>
-          <w:lang w:eastAsia="ko-KR"/>
-        </w:rPr>
-        <w:t>Model Architecture</w:t>
-      </w:r>
-    </w:p>
-    <w:p>
-      <w:pPr>
-        <w:pStyle w:val="a3"/>
-        <w:numPr>
-          <w:ilvl w:val="2"/>
-          <w:numId w:val="3"/>
-        </w:numPr>
-        <w:ind w:leftChars="0"/>
-        <w:rPr>
-          <w:lang w:eastAsia="ko-KR"/>
-        </w:rPr>
-      </w:pPr>
-      <w:r>
-        <w:rPr>
-          <w:lang w:eastAsia="ko-KR"/>
-        </w:rPr>
-        <w:t>Rendering</w:t>
-      </w:r>
-      <w:r>
-        <w:rPr>
-          <w:lang w:eastAsia="ko-KR"/>
-        </w:rPr>
-        <w:br/>
-      </w:r>
-    </w:p>
-    <w:p>
-      <w:pPr>
-        <w:pStyle w:val="a3"/>
-        <w:numPr>
-          <w:ilvl w:val="0"/>
-          <w:numId w:val="3"/>
-        </w:numPr>
-        <w:ind w:leftChars="0"/>
-        <w:rPr>
-          <w:lang w:eastAsia="ko-KR"/>
-        </w:rPr>
-      </w:pPr>
-      <w:r>
-        <w:rPr>
-          <w:rFonts w:hint="eastAsia"/>
-          <w:lang w:eastAsia="ko-KR"/>
-        </w:rPr>
-        <w:t>E</w:t>
-      </w:r>
-      <w:r>
-        <w:rPr>
-          <w:lang w:eastAsia="ko-KR"/>
-        </w:rPr>
-        <w:t>valuation</w:t>
-      </w:r>
-    </w:p>
-    <w:p>
-      <w:pPr>
-        <w:pStyle w:val="a3"/>
-        <w:numPr>
-          <w:ilvl w:val="1"/>
-          <w:numId w:val="3"/>
-        </w:numPr>
-        <w:ind w:leftChars="0"/>
-        <w:rPr>
-          <w:lang w:eastAsia="ko-KR"/>
-        </w:rPr>
-      </w:pPr>
-      <w:r>
-        <w:rPr>
-          <w:lang w:eastAsia="ko-KR"/>
-        </w:rPr>
+        <w:lastRenderedPageBreak/>
         <w:t>Loss plot</w:t>
       </w:r>
     </w:p>
@@ -3379,6 +5646,95 @@
     </w:lvl>
   </w:abstractNum>
   <w:abstractNum w:abstractNumId="2" w15:restartNumberingAfterBreak="0">
+    <w:nsid w:val="255324E7"/>
+    <w:multiLevelType w:val="hybridMultilevel"/>
+    <w:tmpl w:val="4A0E66BC"/>
+    <w:lvl w:ilvl="0" w:tplc="86D88100">
+      <w:start w:val="1"/>
+      <w:numFmt w:val="lowerRoman"/>
+      <w:lvlText w:val="%1)"/>
+      <w:lvlJc w:val="left"/>
+      <w:pPr>
+        <w:ind w:left="1440" w:hanging="720"/>
+      </w:pPr>
+      <w:rPr>
+        <w:rFonts w:hint="default"/>
+      </w:rPr>
+    </w:lvl>
+    <w:lvl w:ilvl="1" w:tplc="04090019" w:tentative="1">
+      <w:start w:val="1"/>
+      <w:numFmt w:val="upperLetter"/>
+      <w:lvlText w:val="%2."/>
+      <w:lvlJc w:val="left"/>
+      <w:pPr>
+        <w:ind w:left="1600" w:hanging="440"/>
+      </w:pPr>
+    </w:lvl>
+    <w:lvl w:ilvl="2" w:tplc="0409001B" w:tentative="1">
+      <w:start w:val="1"/>
+      <w:numFmt w:val="lowerRoman"/>
+      <w:lvlText w:val="%3."/>
+      <w:lvlJc w:val="right"/>
+      <w:pPr>
+        <w:ind w:left="2040" w:hanging="440"/>
+      </w:pPr>
+    </w:lvl>
+    <w:lvl w:ilvl="3" w:tplc="0409000F" w:tentative="1">
+      <w:start w:val="1"/>
+      <w:numFmt w:val="decimal"/>
+      <w:lvlText w:val="%4."/>
+      <w:lvlJc w:val="left"/>
+      <w:pPr>
+        <w:ind w:left="2480" w:hanging="440"/>
+      </w:pPr>
+    </w:lvl>
+    <w:lvl w:ilvl="4" w:tplc="04090019" w:tentative="1">
+      <w:start w:val="1"/>
+      <w:numFmt w:val="upperLetter"/>
+      <w:lvlText w:val="%5."/>
+      <w:lvlJc w:val="left"/>
+      <w:pPr>
+        <w:ind w:left="2920" w:hanging="440"/>
+      </w:pPr>
+    </w:lvl>
+    <w:lvl w:ilvl="5" w:tplc="0409001B" w:tentative="1">
+      <w:start w:val="1"/>
+      <w:numFmt w:val="lowerRoman"/>
+      <w:lvlText w:val="%6."/>
+      <w:lvlJc w:val="right"/>
+      <w:pPr>
+        <w:ind w:left="3360" w:hanging="440"/>
+      </w:pPr>
+    </w:lvl>
+    <w:lvl w:ilvl="6" w:tplc="0409000F" w:tentative="1">
+      <w:start w:val="1"/>
+      <w:numFmt w:val="decimal"/>
+      <w:lvlText w:val="%7."/>
+      <w:lvlJc w:val="left"/>
+      <w:pPr>
+        <w:ind w:left="3800" w:hanging="440"/>
+      </w:pPr>
+    </w:lvl>
+    <w:lvl w:ilvl="7" w:tplc="04090019" w:tentative="1">
+      <w:start w:val="1"/>
+      <w:numFmt w:val="upperLetter"/>
+      <w:lvlText w:val="%8."/>
+      <w:lvlJc w:val="left"/>
+      <w:pPr>
+        <w:ind w:left="4240" w:hanging="440"/>
+      </w:pPr>
+    </w:lvl>
+    <w:lvl w:ilvl="8" w:tplc="0409001B" w:tentative="1">
+      <w:start w:val="1"/>
+      <w:numFmt w:val="lowerRoman"/>
+      <w:lvlText w:val="%9."/>
+      <w:lvlJc w:val="right"/>
+      <w:pPr>
+        <w:ind w:left="4680" w:hanging="440"/>
+      </w:pPr>
+    </w:lvl>
+  </w:abstractNum>
+  <w:abstractNum w:abstractNumId="3" w15:restartNumberingAfterBreak="0">
     <w:nsid w:val="40AB31C2"/>
     <w:multiLevelType w:val="hybridMultilevel"/>
     <w:tmpl w:val="06C615AA"/>
@@ -3467,7 +5823,7 @@
       </w:pPr>
     </w:lvl>
   </w:abstractNum>
-  <w:abstractNum w:abstractNumId="3" w15:restartNumberingAfterBreak="0">
+  <w:abstractNum w:abstractNumId="4" w15:restartNumberingAfterBreak="0">
     <w:nsid w:val="45BC0412"/>
     <w:multiLevelType w:val="hybridMultilevel"/>
     <w:tmpl w:val="81AAEE80"/>
@@ -3556,7 +5912,97 @@
       </w:pPr>
     </w:lvl>
   </w:abstractNum>
-  <w:abstractNum w:abstractNumId="4" w15:restartNumberingAfterBreak="0">
+  <w:abstractNum w:abstractNumId="5" w15:restartNumberingAfterBreak="0">
+    <w:nsid w:val="492B38A0"/>
+    <w:multiLevelType w:val="hybridMultilevel"/>
+    <w:tmpl w:val="595ECA1A"/>
+    <w:lvl w:ilvl="0" w:tplc="C108C4E6">
+      <w:start w:val="1"/>
+      <w:numFmt w:val="lowerRoman"/>
+      <w:lvlText w:val="%1)"/>
+      <w:lvlJc w:val="left"/>
+      <w:pPr>
+        <w:ind w:left="1440" w:hanging="720"/>
+      </w:pPr>
+      <w:rPr>
+        <w:rFonts w:hint="default"/>
+        <w:b/>
+      </w:rPr>
+    </w:lvl>
+    <w:lvl w:ilvl="1" w:tplc="04090019" w:tentative="1">
+      <w:start w:val="1"/>
+      <w:numFmt w:val="upperLetter"/>
+      <w:lvlText w:val="%2."/>
+      <w:lvlJc w:val="left"/>
+      <w:pPr>
+        <w:ind w:left="1600" w:hanging="440"/>
+      </w:pPr>
+    </w:lvl>
+    <w:lvl w:ilvl="2" w:tplc="0409001B" w:tentative="1">
+      <w:start w:val="1"/>
+      <w:numFmt w:val="lowerRoman"/>
+      <w:lvlText w:val="%3."/>
+      <w:lvlJc w:val="right"/>
+      <w:pPr>
+        <w:ind w:left="2040" w:hanging="440"/>
+      </w:pPr>
+    </w:lvl>
+    <w:lvl w:ilvl="3" w:tplc="0409000F" w:tentative="1">
+      <w:start w:val="1"/>
+      <w:numFmt w:val="decimal"/>
+      <w:lvlText w:val="%4."/>
+      <w:lvlJc w:val="left"/>
+      <w:pPr>
+        <w:ind w:left="2480" w:hanging="440"/>
+      </w:pPr>
+    </w:lvl>
+    <w:lvl w:ilvl="4" w:tplc="04090019" w:tentative="1">
+      <w:start w:val="1"/>
+      <w:numFmt w:val="upperLetter"/>
+      <w:lvlText w:val="%5."/>
+      <w:lvlJc w:val="left"/>
+      <w:pPr>
+        <w:ind w:left="2920" w:hanging="440"/>
+      </w:pPr>
+    </w:lvl>
+    <w:lvl w:ilvl="5" w:tplc="0409001B" w:tentative="1">
+      <w:start w:val="1"/>
+      <w:numFmt w:val="lowerRoman"/>
+      <w:lvlText w:val="%6."/>
+      <w:lvlJc w:val="right"/>
+      <w:pPr>
+        <w:ind w:left="3360" w:hanging="440"/>
+      </w:pPr>
+    </w:lvl>
+    <w:lvl w:ilvl="6" w:tplc="0409000F" w:tentative="1">
+      <w:start w:val="1"/>
+      <w:numFmt w:val="decimal"/>
+      <w:lvlText w:val="%7."/>
+      <w:lvlJc w:val="left"/>
+      <w:pPr>
+        <w:ind w:left="3800" w:hanging="440"/>
+      </w:pPr>
+    </w:lvl>
+    <w:lvl w:ilvl="7" w:tplc="04090019" w:tentative="1">
+      <w:start w:val="1"/>
+      <w:numFmt w:val="upperLetter"/>
+      <w:lvlText w:val="%8."/>
+      <w:lvlJc w:val="left"/>
+      <w:pPr>
+        <w:ind w:left="4240" w:hanging="440"/>
+      </w:pPr>
+    </w:lvl>
+    <w:lvl w:ilvl="8" w:tplc="0409001B" w:tentative="1">
+      <w:start w:val="1"/>
+      <w:numFmt w:val="lowerRoman"/>
+      <w:lvlText w:val="%9."/>
+      <w:lvlJc w:val="right"/>
+      <w:pPr>
+        <w:ind w:left="4680" w:hanging="440"/>
+      </w:pPr>
+    </w:lvl>
+  </w:abstractNum>
+  <w:abstractNum w:abstractNumId="6" w15:restartNumberingAfterBreak="0">
     <w:nsid w:val="4F401796"/>
     <w:multiLevelType w:val="hybridMultilevel"/>
     <w:tmpl w:val="4F587484"/>
@@ -3645,11 +6091,100 @@
       </w:pPr>
     </w:lvl>
   </w:abstractNum>
-  <w:abstractNum w:abstractNumId="5" w15:restartNumberingAfterBreak="0">
+  <w:abstractNum w:abstractNumId="7" w15:restartNumberingAfterBreak="0">
     <w:nsid w:val="5E5A77EE"/>
     <w:multiLevelType w:val="hybridMultilevel"/>
     <w:tmpl w:val="9C9695CC"/>
     <w:lvl w:ilvl="0" w:tplc="763C41EE">
+      <w:start w:val="1"/>
+      <w:numFmt w:val="decimal"/>
+      <w:lvlText w:val="%1."/>
+      <w:lvlJc w:val="left"/>
+      <w:pPr>
+        <w:ind w:left="720" w:hanging="360"/>
+      </w:pPr>
+      <w:rPr>
+        <w:rFonts w:hint="default"/>
+      </w:rPr>
+    </w:lvl>
+    <w:lvl w:ilvl="1" w:tplc="04090019" w:tentative="1">
+      <w:start w:val="1"/>
+      <w:numFmt w:val="upperLetter"/>
+      <w:lvlText w:val="%2."/>
+      <w:lvlJc w:val="left"/>
+      <w:pPr>
+        <w:ind w:left="1240" w:hanging="440"/>
+      </w:pPr>
+    </w:lvl>
+    <w:lvl w:ilvl="2" w:tplc="0409001B" w:tentative="1">
+      <w:start w:val="1"/>
+      <w:numFmt w:val="lowerRoman"/>
+      <w:lvlText w:val="%3."/>
+      <w:lvlJc w:val="right"/>
+      <w:pPr>
+        <w:ind w:left="1680" w:hanging="440"/>
+      </w:pPr>
+    </w:lvl>
+    <w:lvl w:ilvl="3" w:tplc="0409000F" w:tentative="1">
+      <w:start w:val="1"/>
+      <w:numFmt w:val="decimal"/>
+      <w:lvlText w:val="%4."/>
+      <w:lvlJc w:val="left"/>
+      <w:pPr>
+        <w:ind w:left="2120" w:hanging="440"/>
+      </w:pPr>
+    </w:lvl>
+    <w:lvl w:ilvl="4" w:tplc="04090019" w:tentative="1">
+      <w:start w:val="1"/>
+      <w:numFmt w:val="upperLetter"/>
+      <w:lvlText w:val="%5."/>
+      <w:lvlJc w:val="left"/>
+      <w:pPr>
+        <w:ind w:left="2560" w:hanging="440"/>
+      </w:pPr>
+    </w:lvl>
+    <w:lvl w:ilvl="5" w:tplc="0409001B" w:tentative="1">
+      <w:start w:val="1"/>
+      <w:numFmt w:val="lowerRoman"/>
+      <w:lvlText w:val="%6."/>
+      <w:lvlJc w:val="right"/>
+      <w:pPr>
+        <w:ind w:left="3000" w:hanging="440"/>
+      </w:pPr>
+    </w:lvl>
+    <w:lvl w:ilvl="6" w:tplc="0409000F" w:tentative="1">
+      <w:start w:val="1"/>
+      <w:numFmt w:val="decimal"/>
+      <w:lvlText w:val="%7."/>
+      <w:lvlJc w:val="left"/>
+      <w:pPr>
+        <w:ind w:left="3440" w:hanging="440"/>
+      </w:pPr>
+    </w:lvl>
+    <w:lvl w:ilvl="7" w:tplc="04090019" w:tentative="1">
+      <w:start w:val="1"/>
+      <w:numFmt w:val="upperLetter"/>
+      <w:lvlText w:val="%8."/>
+      <w:lvlJc w:val="left"/>
+      <w:pPr>
+        <w:ind w:left="3880" w:hanging="440"/>
+      </w:pPr>
+    </w:lvl>
+    <w:lvl w:ilvl="8" w:tplc="0409001B" w:tentative="1">
+      <w:start w:val="1"/>
+      <w:numFmt w:val="lowerRoman"/>
+      <w:lvlText w:val="%9."/>
+      <w:lvlJc w:val="right"/>
+      <w:pPr>
+        <w:ind w:left="4320" w:hanging="440"/>
+      </w:pPr>
+    </w:lvl>
+  </w:abstractNum>
+  <w:abstractNum w:abstractNumId="8" w15:restartNumberingAfterBreak="0">
+    <w:nsid w:val="6E796639"/>
+    <w:multiLevelType w:val="hybridMultilevel"/>
+    <w:tmpl w:val="C352D42E"/>
+    <w:lvl w:ilvl="0" w:tplc="BD4A60FA">
       <w:start w:val="1"/>
       <w:numFmt w:val="decimal"/>
       <w:lvlText w:val="%1."/>
@@ -3738,19 +6273,28 @@
     <w:abstractNumId w:val="1"/>
   </w:num>
   <w:num w:numId="2" w16cid:durableId="1344937225">
+    <w:abstractNumId w:val="6"/>
+  </w:num>
+  <w:num w:numId="3" w16cid:durableId="723531300">
     <w:abstractNumId w:val="4"/>
   </w:num>
-  <w:num w:numId="3" w16cid:durableId="723531300">
-    <w:abstractNumId w:val="3"/>
-  </w:num>
   <w:num w:numId="4" w16cid:durableId="1934584616">
-    <w:abstractNumId w:val="5"/>
+    <w:abstractNumId w:val="7"/>
   </w:num>
   <w:num w:numId="5" w16cid:durableId="1427001123">
-    <w:abstractNumId w:val="2"/>
+    <w:abstractNumId w:val="3"/>
   </w:num>
   <w:num w:numId="6" w16cid:durableId="1382287607">
     <w:abstractNumId w:val="0"/>
+  </w:num>
+  <w:num w:numId="7" w16cid:durableId="60562779">
+    <w:abstractNumId w:val="8"/>
+  </w:num>
+  <w:num w:numId="8" w16cid:durableId="164441203">
+    <w:abstractNumId w:val="5"/>
+  </w:num>
+  <w:num w:numId="9" w16cid:durableId="712005062">
+    <w:abstractNumId w:val="2"/>
   </w:num>
 </w:numbering>
 </file>

</xml_diff>